<commit_message>
uploading m3 doc changes and index updates
</commit_message>
<xml_diff>
--- a/Milestones-documents/M3_group9.docx
+++ b/Milestones-documents/M3_group9.docx
@@ -509,7 +509,9 @@
     </w:p>
     <w:p>
       <w:pPr>
-        <w:rPr/>
+        <w:rPr>
+          <w:i w:val="1"/>
+        </w:rPr>
       </w:pPr>
       <w:r>
         <w:rPr>
@@ -517,13 +519,595 @@
         </w:rPr>
         <w:t xml:space="preserve">Kevin Young - </w:t>
       </w:r>
-      <w:r>
+      <w:hyperlink r:id="rId6">
+        <w:r>
+          <w:rPr>
+            <w:i w:val="1"/>
+            <w:color w:val="1155cc"/>
+            <w:u w:val="single"/>
+            <w:rtl w:val="0"/>
+          </w:rPr>
+          <w:t xml:space="preserve">kevinyoung2018@fau.edu</w:t>
+        </w:r>
+      </w:hyperlink>
+      <w:r>
+        <w:rPr>
+          <w:rtl w:val="0"/>
+        </w:rPr>
+      </w:r>
+    </w:p>
+    <w:p>
+      <w:pPr>
+        <w:pStyle w:val="Heading1"/>
+        <w:rPr/>
+      </w:pPr>
+      <w:bookmarkStart w:colFirst="0" w:colLast="0" w:name="_pihjls8125mk" w:id="3"/>
+      <w:bookmarkEnd w:id="3"/>
+      <w:r>
+        <w:rPr>
+          <w:rtl w:val="0"/>
+        </w:rPr>
+        <w:t xml:space="preserve">Vertical prototype: Account creation - Registration</w:t>
+      </w:r>
+    </w:p>
+    <w:p>
+      <w:pPr>
+        <w:numPr>
+          <w:ilvl w:val="0"/>
+          <w:numId w:val="18"/>
+        </w:numPr>
+        <w:ind w:left="720" w:hanging="360"/>
+        <w:rPr>
+          <w:u w:val="none"/>
+        </w:rPr>
+      </w:pPr>
+      <w:r>
+        <w:rPr>
+          <w:rtl w:val="0"/>
+        </w:rPr>
+        <w:t xml:space="preserve">Link to vertical prototype:</w:t>
+      </w:r>
+    </w:p>
+    <w:p>
+      <w:pPr>
+        <w:numPr>
+          <w:ilvl w:val="1"/>
+          <w:numId w:val="18"/>
+        </w:numPr>
+        <w:ind w:left="1440" w:hanging="360"/>
+        <w:rPr>
+          <w:u w:val="none"/>
+        </w:rPr>
+      </w:pPr>
+      <w:hyperlink r:id="rId7">
+        <w:r>
+          <w:rPr>
+            <w:color w:val="1155cc"/>
+            <w:u w:val="single"/>
+            <w:rtl w:val="0"/>
+          </w:rPr>
+          <w:t xml:space="preserve">https://lamp.cse.fau.edu/~cen4010_fa21_g09/vert_prot/registerfinal.php</w:t>
+        </w:r>
+      </w:hyperlink>
+      <w:r>
+        <w:rPr>
+          <w:rtl w:val="0"/>
+        </w:rPr>
+      </w:r>
+    </w:p>
+    <w:p>
+      <w:pPr>
+        <w:numPr>
+          <w:ilvl w:val="0"/>
+          <w:numId w:val="18"/>
+        </w:numPr>
+        <w:ind w:left="720" w:hanging="360"/>
+        <w:rPr>
+          <w:u w:val="none"/>
+        </w:rPr>
+      </w:pPr>
+      <w:r>
+        <w:rPr>
+          <w:rtl w:val="0"/>
+        </w:rPr>
+        <w:t xml:space="preserve">Features implemented</w:t>
+      </w:r>
+    </w:p>
+    <w:p>
+      <w:pPr>
+        <w:numPr>
+          <w:ilvl w:val="1"/>
+          <w:numId w:val="18"/>
+        </w:numPr>
+        <w:ind w:left="1440" w:hanging="360"/>
+        <w:rPr>
+          <w:u w:val="none"/>
+        </w:rPr>
+      </w:pPr>
+      <w:r>
+        <w:rPr>
+          <w:rtl w:val="0"/>
+        </w:rPr>
+        <w:t xml:space="preserve">Account creation with error checking</w:t>
+      </w:r>
+    </w:p>
+    <w:p>
+      <w:pPr>
+        <w:numPr>
+          <w:ilvl w:val="2"/>
+          <w:numId w:val="18"/>
+        </w:numPr>
+        <w:ind w:left="2160" w:hanging="360"/>
+        <w:rPr>
+          <w:u w:val="none"/>
+        </w:rPr>
+      </w:pPr>
+      <w:r>
+        <w:rPr>
+          <w:rtl w:val="0"/>
+        </w:rPr>
+        <w:t xml:space="preserve">Username can include numbers, special characters, and letters</w:t>
+      </w:r>
+    </w:p>
+    <w:p>
+      <w:pPr>
+        <w:numPr>
+          <w:ilvl w:val="2"/>
+          <w:numId w:val="18"/>
+        </w:numPr>
+        <w:ind w:left="2160" w:hanging="360"/>
+        <w:rPr>
+          <w:u w:val="none"/>
+        </w:rPr>
+      </w:pPr>
+      <w:r>
+        <w:rPr>
+          <w:rtl w:val="0"/>
+        </w:rPr>
+        <w:t xml:space="preserve">Name can only consist of letters and/or white space</w:t>
+      </w:r>
+    </w:p>
+    <w:p>
+      <w:pPr>
+        <w:numPr>
+          <w:ilvl w:val="2"/>
+          <w:numId w:val="18"/>
+        </w:numPr>
+        <w:ind w:left="2160" w:hanging="360"/>
+        <w:rPr>
+          <w:u w:val="none"/>
+        </w:rPr>
+      </w:pPr>
+      <w:r>
+        <w:rPr>
+          <w:rtl w:val="0"/>
+        </w:rPr>
+        <w:t xml:space="preserve">Only valid email format is allowed</w:t>
+      </w:r>
+    </w:p>
+    <w:p>
+      <w:pPr>
+        <w:numPr>
+          <w:ilvl w:val="2"/>
+          <w:numId w:val="18"/>
+        </w:numPr>
+        <w:ind w:left="2160" w:hanging="360"/>
+      </w:pPr>
+      <w:r>
+        <w:rPr>
+          <w:rtl w:val="0"/>
+        </w:rPr>
+        <w:t xml:space="preserve">Passwords</w:t>
+      </w:r>
+      <w:r>
+        <w:rPr>
+          <w:rtl w:val="0"/>
+        </w:rPr>
+        <w:t xml:space="preserve"> must be at least 8 characters long, including at least one number, letter, and caps.</w:t>
+      </w:r>
+    </w:p>
+    <w:p>
+      <w:pPr>
+        <w:numPr>
+          <w:ilvl w:val="1"/>
+          <w:numId w:val="18"/>
+        </w:numPr>
+        <w:ind w:left="1440" w:hanging="360"/>
+        <w:rPr>
+          <w:u w:val="none"/>
+        </w:rPr>
+      </w:pPr>
+      <w:r>
+        <w:rPr>
+          <w:rtl w:val="0"/>
+        </w:rPr>
+        <w:t xml:space="preserve">All fields are required</w:t>
+      </w:r>
+    </w:p>
+    <w:p>
+      <w:pPr>
+        <w:numPr>
+          <w:ilvl w:val="2"/>
+          <w:numId w:val="18"/>
+        </w:numPr>
+        <w:ind w:left="2160" w:hanging="360"/>
+        <w:rPr>
+          <w:u w:val="none"/>
+        </w:rPr>
+      </w:pPr>
+      <w:r>
+        <w:rPr>
+          <w:rtl w:val="0"/>
+        </w:rPr>
+        <w:t xml:space="preserve">If any fields are empty when user submits, error will be returned, account cannot be created</w:t>
+      </w:r>
+    </w:p>
+    <w:p>
+      <w:pPr>
+        <w:numPr>
+          <w:ilvl w:val="1"/>
+          <w:numId w:val="18"/>
+        </w:numPr>
+        <w:ind w:left="1440" w:hanging="360"/>
+        <w:rPr>
+          <w:u w:val="none"/>
+        </w:rPr>
+      </w:pPr>
+      <w:r>
+        <w:rPr>
+          <w:rtl w:val="0"/>
+        </w:rPr>
+        <w:t xml:space="preserve">User login</w:t>
+      </w:r>
+    </w:p>
+    <w:p>
+      <w:pPr>
+        <w:numPr>
+          <w:ilvl w:val="2"/>
+          <w:numId w:val="18"/>
+        </w:numPr>
+        <w:ind w:left="2160" w:hanging="360"/>
+        <w:rPr>
+          <w:u w:val="none"/>
+        </w:rPr>
+      </w:pPr>
+      <w:r>
+        <w:rPr>
+          <w:rtl w:val="0"/>
+        </w:rPr>
+        <w:t xml:space="preserve">User can log in using same credentials during registration</w:t>
+      </w:r>
+    </w:p>
+    <w:p>
+      <w:pPr>
+        <w:numPr>
+          <w:ilvl w:val="3"/>
+          <w:numId w:val="18"/>
+        </w:numPr>
+        <w:ind w:left="2880" w:hanging="360"/>
+        <w:rPr>
+          <w:u w:val="none"/>
+        </w:rPr>
+      </w:pPr>
+      <w:r>
+        <w:rPr>
+          <w:rtl w:val="0"/>
+        </w:rPr>
+        <w:t xml:space="preserve">They will be redirected to a simple dashboard, displaying their username</w:t>
+      </w:r>
+    </w:p>
+    <w:p>
+      <w:pPr>
+        <w:numPr>
+          <w:ilvl w:val="0"/>
+          <w:numId w:val="18"/>
+        </w:numPr>
+        <w:ind w:left="720" w:hanging="360"/>
+        <w:rPr>
+          <w:u w:val="none"/>
+        </w:rPr>
+      </w:pPr>
+      <w:r>
+        <w:rPr>
+          <w:rtl w:val="0"/>
+        </w:rPr>
+        <w:t xml:space="preserve">Functionality enhancements in next sprint</w:t>
+      </w:r>
+    </w:p>
+    <w:p>
+      <w:pPr>
+        <w:numPr>
+          <w:ilvl w:val="1"/>
+          <w:numId w:val="18"/>
+        </w:numPr>
+        <w:ind w:left="1440" w:hanging="360"/>
+        <w:rPr>
+          <w:u w:val="none"/>
+        </w:rPr>
+      </w:pPr>
+      <w:r>
+        <w:rPr>
+          <w:rtl w:val="0"/>
+        </w:rPr>
+        <w:t xml:space="preserve">Email verification functionality</w:t>
+      </w:r>
+    </w:p>
+    <w:p>
+      <w:pPr>
+        <w:numPr>
+          <w:ilvl w:val="1"/>
+          <w:numId w:val="18"/>
+        </w:numPr>
+        <w:ind w:left="1440" w:hanging="360"/>
+        <w:rPr>
+          <w:u w:val="none"/>
+        </w:rPr>
+      </w:pPr>
+      <w:r>
+        <w:rPr>
+          <w:rtl w:val="0"/>
+        </w:rPr>
+        <w:t xml:space="preserve">Error checking for re-entering password correctly</w:t>
+      </w:r>
+    </w:p>
+    <w:p>
+      <w:pPr>
         <w:rPr>
           <w:i w:val="1"/>
-          <w:rtl w:val="0"/>
-        </w:rPr>
-        <w:t xml:space="preserve">kevinyoung2018@fau.edu</w:t>
-      </w:r>
+        </w:rPr>
+      </w:pPr>
+      <w:r>
+        <w:rPr>
+          <w:rtl w:val="0"/>
+        </w:rPr>
+      </w:r>
+    </w:p>
+    <w:p>
+      <w:pPr>
+        <w:rPr>
+          <w:i w:val="1"/>
+        </w:rPr>
+      </w:pPr>
+      <w:r>
+        <w:rPr>
+          <w:rtl w:val="0"/>
+        </w:rPr>
+      </w:r>
+    </w:p>
+    <w:p>
+      <w:pPr>
+        <w:rPr>
+          <w:i w:val="1"/>
+        </w:rPr>
+      </w:pPr>
+      <w:r>
+        <w:rPr>
+          <w:rtl w:val="0"/>
+        </w:rPr>
+      </w:r>
+    </w:p>
+    <w:p>
+      <w:pPr>
+        <w:rPr>
+          <w:i w:val="1"/>
+        </w:rPr>
+      </w:pPr>
+      <w:r>
+        <w:rPr>
+          <w:rtl w:val="0"/>
+        </w:rPr>
+      </w:r>
+    </w:p>
+    <w:p>
+      <w:pPr>
+        <w:rPr>
+          <w:i w:val="1"/>
+        </w:rPr>
+      </w:pPr>
+      <w:r>
+        <w:rPr>
+          <w:rtl w:val="0"/>
+        </w:rPr>
+      </w:r>
+    </w:p>
+    <w:p>
+      <w:pPr>
+        <w:rPr>
+          <w:i w:val="1"/>
+        </w:rPr>
+      </w:pPr>
+      <w:r>
+        <w:rPr>
+          <w:rtl w:val="0"/>
+        </w:rPr>
+      </w:r>
+    </w:p>
+    <w:p>
+      <w:pPr>
+        <w:rPr>
+          <w:i w:val="1"/>
+        </w:rPr>
+      </w:pPr>
+      <w:r>
+        <w:rPr>
+          <w:rtl w:val="0"/>
+        </w:rPr>
+      </w:r>
+    </w:p>
+    <w:p>
+      <w:pPr>
+        <w:rPr>
+          <w:i w:val="1"/>
+        </w:rPr>
+      </w:pPr>
+      <w:r>
+        <w:rPr>
+          <w:rtl w:val="0"/>
+        </w:rPr>
+      </w:r>
+    </w:p>
+    <w:p>
+      <w:pPr>
+        <w:rPr>
+          <w:i w:val="1"/>
+        </w:rPr>
+      </w:pPr>
+      <w:r>
+        <w:rPr>
+          <w:rtl w:val="0"/>
+        </w:rPr>
+      </w:r>
+    </w:p>
+    <w:p>
+      <w:pPr>
+        <w:rPr>
+          <w:i w:val="1"/>
+        </w:rPr>
+      </w:pPr>
+      <w:r>
+        <w:rPr>
+          <w:rtl w:val="0"/>
+        </w:rPr>
+      </w:r>
+    </w:p>
+    <w:p>
+      <w:pPr>
+        <w:rPr>
+          <w:i w:val="1"/>
+        </w:rPr>
+      </w:pPr>
+      <w:r>
+        <w:rPr>
+          <w:rtl w:val="0"/>
+        </w:rPr>
+      </w:r>
+    </w:p>
+    <w:p>
+      <w:pPr>
+        <w:rPr>
+          <w:i w:val="1"/>
+        </w:rPr>
+      </w:pPr>
+      <w:r>
+        <w:rPr>
+          <w:rtl w:val="0"/>
+        </w:rPr>
+      </w:r>
+    </w:p>
+    <w:p>
+      <w:pPr>
+        <w:rPr>
+          <w:i w:val="1"/>
+        </w:rPr>
+      </w:pPr>
+      <w:r>
+        <w:rPr>
+          <w:rtl w:val="0"/>
+        </w:rPr>
+      </w:r>
+    </w:p>
+    <w:p>
+      <w:pPr>
+        <w:rPr>
+          <w:i w:val="1"/>
+        </w:rPr>
+      </w:pPr>
+      <w:r>
+        <w:rPr>
+          <w:rtl w:val="0"/>
+        </w:rPr>
+      </w:r>
+    </w:p>
+    <w:p>
+      <w:pPr>
+        <w:rPr>
+          <w:i w:val="1"/>
+        </w:rPr>
+      </w:pPr>
+      <w:r>
+        <w:rPr>
+          <w:rtl w:val="0"/>
+        </w:rPr>
+      </w:r>
+    </w:p>
+    <w:p>
+      <w:pPr>
+        <w:rPr>
+          <w:i w:val="1"/>
+        </w:rPr>
+      </w:pPr>
+      <w:r>
+        <w:rPr>
+          <w:rtl w:val="0"/>
+        </w:rPr>
+      </w:r>
+    </w:p>
+    <w:p>
+      <w:pPr>
+        <w:rPr>
+          <w:i w:val="1"/>
+        </w:rPr>
+      </w:pPr>
+      <w:r>
+        <w:rPr>
+          <w:rtl w:val="0"/>
+        </w:rPr>
+      </w:r>
+    </w:p>
+    <w:p>
+      <w:pPr>
+        <w:rPr>
+          <w:i w:val="1"/>
+        </w:rPr>
+      </w:pPr>
+      <w:r>
+        <w:rPr>
+          <w:rtl w:val="0"/>
+        </w:rPr>
+      </w:r>
+    </w:p>
+    <w:p>
+      <w:pPr>
+        <w:rPr>
+          <w:i w:val="1"/>
+        </w:rPr>
+      </w:pPr>
+      <w:r>
+        <w:rPr>
+          <w:rtl w:val="0"/>
+        </w:rPr>
+      </w:r>
+    </w:p>
+    <w:p>
+      <w:pPr>
+        <w:rPr>
+          <w:i w:val="1"/>
+        </w:rPr>
+      </w:pPr>
+      <w:r>
+        <w:rPr>
+          <w:rtl w:val="0"/>
+        </w:rPr>
+      </w:r>
+    </w:p>
+    <w:p>
+      <w:pPr>
+        <w:rPr>
+          <w:i w:val="1"/>
+        </w:rPr>
+      </w:pPr>
+      <w:r>
+        <w:rPr>
+          <w:rtl w:val="0"/>
+        </w:rPr>
+      </w:r>
+    </w:p>
+    <w:p>
+      <w:pPr>
+        <w:rPr>
+          <w:i w:val="1"/>
+        </w:rPr>
+      </w:pPr>
       <w:r>
         <w:rPr>
           <w:rtl w:val="0"/>
@@ -537,8 +1121,8 @@
           <w:u w:val="single"/>
         </w:rPr>
       </w:pPr>
-      <w:bookmarkStart w:colFirst="0" w:colLast="0" w:name="_yddo0t5zscnh" w:id="3"/>
-      <w:bookmarkEnd w:id="3"/>
+      <w:bookmarkStart w:colFirst="0" w:colLast="0" w:name="_yddo0t5zscnh" w:id="4"/>
+      <w:bookmarkEnd w:id="4"/>
       <w:r>
         <w:rPr>
           <w:u w:val="single"/>
@@ -562,6 +1146,57 @@
             </w:tabs>
             <w:spacing w:before="80" w:line="240" w:lineRule="auto"/>
             <w:ind w:left="0" w:firstLine="0"/>
+            <w:rPr/>
+          </w:pPr>
+          <w:r>
+            <w:fldChar w:fldCharType="begin"/>
+            <w:instrText xml:space="preserve"> TOC \h \u \z </w:instrText>
+            <w:fldChar w:fldCharType="separate"/>
+          </w:r>
+          <w:hyperlink w:anchor="_pihjls8125mk">
+            <w:r>
+              <w:rPr>
+                <w:b w:val="1"/>
+                <w:rtl w:val="0"/>
+              </w:rPr>
+              <w:t xml:space="preserve">Vertical prototype: Account creation - Registration</w:t>
+            </w:r>
+          </w:hyperlink>
+          <w:r>
+            <w:rPr>
+              <w:b w:val="1"/>
+              <w:rtl w:val="0"/>
+            </w:rPr>
+            <w:tab/>
+          </w:r>
+          <w:r>
+            <w:fldChar w:fldCharType="begin"/>
+            <w:instrText xml:space="preserve"> PAGEREF _pihjls8125mk \h </w:instrText>
+            <w:fldChar w:fldCharType="separate"/>
+          </w:r>
+          <w:r>
+            <w:rPr>
+              <w:b w:val="1"/>
+              <w:rtl w:val="0"/>
+            </w:rPr>
+            <w:t xml:space="preserve">2</w:t>
+          </w:r>
+          <w:r>
+            <w:fldChar w:fldCharType="end"/>
+          </w:r>
+          <w:r>
+            <w:rPr>
+              <w:rtl w:val="0"/>
+            </w:rPr>
+          </w:r>
+        </w:p>
+        <w:p>
+          <w:pPr>
+            <w:tabs>
+              <w:tab w:val="right" w:pos="9360"/>
+            </w:tabs>
+            <w:spacing w:before="200" w:line="240" w:lineRule="auto"/>
+            <w:ind w:left="0" w:firstLine="0"/>
             <w:rPr>
               <w:rFonts w:ascii="Arial" w:cs="Arial" w:eastAsia="Arial" w:hAnsi="Arial"/>
               <w:b w:val="1"/>
@@ -576,11 +1211,6 @@
               <w:vertAlign w:val="baseline"/>
             </w:rPr>
           </w:pPr>
-          <w:r>
-            <w:fldChar w:fldCharType="begin"/>
-            <w:instrText xml:space="preserve"> TOC \h \u \z </w:instrText>
-            <w:fldChar w:fldCharType="separate"/>
-          </w:r>
           <w:hyperlink w:anchor="_yddo0t5zscnh">
             <w:r>
               <w:rPr>
@@ -637,7 +1267,7 @@
               <w:vertAlign w:val="baseline"/>
               <w:rtl w:val="0"/>
             </w:rPr>
-            <w:t xml:space="preserve">2</w:t>
+            <w:t xml:space="preserve">3</w:t>
           </w:r>
           <w:r>
             <w:fldChar w:fldCharType="end"/>
@@ -708,82 +1338,6 @@
           <w:r>
             <w:fldChar w:fldCharType="begin"/>
             <w:instrText xml:space="preserve"> PAGEREF _ctphjtj5xjsx \h </w:instrText>
-            <w:fldChar w:fldCharType="separate"/>
-          </w:r>
-          <w:r>
-            <w:rPr>
-              <w:rFonts w:ascii="Arial" w:cs="Arial" w:eastAsia="Arial" w:hAnsi="Arial"/>
-              <w:b w:val="1"/>
-              <w:i w:val="0"/>
-              <w:smallCaps w:val="0"/>
-              <w:strike w:val="0"/>
-              <w:color w:val="000000"/>
-              <w:sz w:val="22"/>
-              <w:szCs w:val="22"/>
-              <w:u w:val="none"/>
-              <w:shd w:fill="auto" w:val="clear"/>
-              <w:vertAlign w:val="baseline"/>
-              <w:rtl w:val="0"/>
-            </w:rPr>
-            <w:t xml:space="preserve">3</w:t>
-          </w:r>
-          <w:r>
-            <w:fldChar w:fldCharType="end"/>
-          </w:r>
-          <w:r>
-            <w:rPr>
-              <w:rtl w:val="0"/>
-            </w:rPr>
-          </w:r>
-        </w:p>
-        <w:p>
-          <w:pPr>
-            <w:tabs>
-              <w:tab w:val="right" w:pos="9360"/>
-            </w:tabs>
-            <w:spacing w:before="200" w:line="240" w:lineRule="auto"/>
-            <w:ind w:left="0" w:firstLine="0"/>
-            <w:rPr/>
-          </w:pPr>
-          <w:hyperlink w:anchor="_nvp7bqmjqdtn">
-            <w:r>
-              <w:rPr>
-                <w:rFonts w:ascii="Arial" w:cs="Arial" w:eastAsia="Arial" w:hAnsi="Arial"/>
-                <w:b w:val="1"/>
-                <w:i w:val="0"/>
-                <w:smallCaps w:val="0"/>
-                <w:strike w:val="0"/>
-                <w:color w:val="000000"/>
-                <w:sz w:val="22"/>
-                <w:szCs w:val="22"/>
-                <w:u w:val="none"/>
-                <w:shd w:fill="auto" w:val="clear"/>
-                <w:vertAlign w:val="baseline"/>
-                <w:rtl w:val="0"/>
-              </w:rPr>
-              <w:t xml:space="preserve">Overview and Use Cases</w:t>
-            </w:r>
-          </w:hyperlink>
-          <w:r>
-            <w:rPr>
-              <w:rFonts w:ascii="Arial" w:cs="Arial" w:eastAsia="Arial" w:hAnsi="Arial"/>
-              <w:b w:val="1"/>
-              <w:i w:val="0"/>
-              <w:smallCaps w:val="0"/>
-              <w:strike w:val="0"/>
-              <w:color w:val="000000"/>
-              <w:sz w:val="22"/>
-              <w:szCs w:val="22"/>
-              <w:u w:val="none"/>
-              <w:shd w:fill="auto" w:val="clear"/>
-              <w:vertAlign w:val="baseline"/>
-              <w:rtl w:val="0"/>
-            </w:rPr>
-            <w:tab/>
-          </w:r>
-          <w:r>
-            <w:fldChar w:fldCharType="begin"/>
-            <w:instrText xml:space="preserve"> PAGEREF _nvp7bqmjqdtn \h </w:instrText>
             <w:fldChar w:fldCharType="separate"/>
           </w:r>
           <w:r>
@@ -833,7 +1387,7 @@
               <w:vertAlign w:val="baseline"/>
             </w:rPr>
           </w:pPr>
-          <w:hyperlink w:anchor="_ao8pkpsxjsaz">
+          <w:hyperlink w:anchor="_nvp7bqmjqdtn">
             <w:r>
               <w:rPr>
                 <w:rFonts w:ascii="Arial" w:cs="Arial" w:eastAsia="Arial" w:hAnsi="Arial"/>
@@ -849,7 +1403,7 @@
                 <w:vertAlign w:val="baseline"/>
                 <w:rtl w:val="0"/>
               </w:rPr>
-              <w:t xml:space="preserve">Data Definitions</w:t>
+              <w:t xml:space="preserve">Overview and Use Cases</w:t>
             </w:r>
           </w:hyperlink>
           <w:r>
@@ -871,7 +1425,7 @@
           </w:r>
           <w:r>
             <w:fldChar w:fldCharType="begin"/>
-            <w:instrText xml:space="preserve"> PAGEREF _ao8pkpsxjsaz \h </w:instrText>
+            <w:instrText xml:space="preserve"> PAGEREF _nvp7bqmjqdtn \h </w:instrText>
             <w:fldChar w:fldCharType="separate"/>
           </w:r>
           <w:r>
@@ -889,7 +1443,7 @@
               <w:vertAlign w:val="baseline"/>
               <w:rtl w:val="0"/>
             </w:rPr>
-            <w:t xml:space="preserve">10</w:t>
+            <w:t xml:space="preserve">5</w:t>
           </w:r>
           <w:r>
             <w:fldChar w:fldCharType="end"/>
@@ -921,7 +1475,7 @@
               <w:vertAlign w:val="baseline"/>
             </w:rPr>
           </w:pPr>
-          <w:hyperlink w:anchor="_daix246417hi">
+          <w:hyperlink w:anchor="_ao8pkpsxjsaz">
             <w:r>
               <w:rPr>
                 <w:rFonts w:ascii="Arial" w:cs="Arial" w:eastAsia="Arial" w:hAnsi="Arial"/>
@@ -937,7 +1491,7 @@
                 <w:vertAlign w:val="baseline"/>
                 <w:rtl w:val="0"/>
               </w:rPr>
-              <w:t xml:space="preserve">List of High-Level Functional Specifications</w:t>
+              <w:t xml:space="preserve">Data Definitions</w:t>
             </w:r>
           </w:hyperlink>
           <w:r>
@@ -959,7 +1513,7 @@
           </w:r>
           <w:r>
             <w:fldChar w:fldCharType="begin"/>
-            <w:instrText xml:space="preserve"> PAGEREF _daix246417hi \h </w:instrText>
+            <w:instrText xml:space="preserve"> PAGEREF _ao8pkpsxjsaz \h </w:instrText>
             <w:fldChar w:fldCharType="separate"/>
           </w:r>
           <w:r>
@@ -1009,7 +1563,7 @@
               <w:vertAlign w:val="baseline"/>
             </w:rPr>
           </w:pPr>
-          <w:hyperlink w:anchor="_qn5br9e2c24t">
+          <w:hyperlink w:anchor="_daix246417hi">
             <w:r>
               <w:rPr>
                 <w:rFonts w:ascii="Arial" w:cs="Arial" w:eastAsia="Arial" w:hAnsi="Arial"/>
@@ -1025,7 +1579,7 @@
                 <w:vertAlign w:val="baseline"/>
                 <w:rtl w:val="0"/>
               </w:rPr>
-              <w:t xml:space="preserve">List of Non-Functional Specifications</w:t>
+              <w:t xml:space="preserve">List of High-Level Functional Specifications</w:t>
             </w:r>
           </w:hyperlink>
           <w:r>
@@ -1047,7 +1601,7 @@
           </w:r>
           <w:r>
             <w:fldChar w:fldCharType="begin"/>
-            <w:instrText xml:space="preserve"> PAGEREF _qn5br9e2c24t \h </w:instrText>
+            <w:instrText xml:space="preserve"> PAGEREF _daix246417hi \h </w:instrText>
             <w:fldChar w:fldCharType="separate"/>
           </w:r>
           <w:r>
@@ -1097,7 +1651,7 @@
               <w:vertAlign w:val="baseline"/>
             </w:rPr>
           </w:pPr>
-          <w:hyperlink w:anchor="_ump8inmorzpk">
+          <w:hyperlink w:anchor="_qn5br9e2c24t">
             <w:r>
               <w:rPr>
                 <w:rFonts w:ascii="Arial" w:cs="Arial" w:eastAsia="Arial" w:hAnsi="Arial"/>
@@ -1113,7 +1667,95 @@
                 <w:vertAlign w:val="baseline"/>
                 <w:rtl w:val="0"/>
               </w:rPr>
-              <w:t xml:space="preserve">High-Level System Architecture</w:t>
+              <w:t xml:space="preserve">List of Non-Functional Specifications</w:t>
+            </w:r>
+          </w:hyperlink>
+          <w:r>
+            <w:rPr>
+              <w:rFonts w:ascii="Arial" w:cs="Arial" w:eastAsia="Arial" w:hAnsi="Arial"/>
+              <w:b w:val="1"/>
+              <w:i w:val="0"/>
+              <w:smallCaps w:val="0"/>
+              <w:strike w:val="0"/>
+              <w:color w:val="000000"/>
+              <w:sz w:val="22"/>
+              <w:szCs w:val="22"/>
+              <w:u w:val="none"/>
+              <w:shd w:fill="auto" w:val="clear"/>
+              <w:vertAlign w:val="baseline"/>
+              <w:rtl w:val="0"/>
+            </w:rPr>
+            <w:tab/>
+          </w:r>
+          <w:r>
+            <w:fldChar w:fldCharType="begin"/>
+            <w:instrText xml:space="preserve"> PAGEREF _qn5br9e2c24t \h </w:instrText>
+            <w:fldChar w:fldCharType="separate"/>
+          </w:r>
+          <w:r>
+            <w:rPr>
+              <w:rFonts w:ascii="Arial" w:cs="Arial" w:eastAsia="Arial" w:hAnsi="Arial"/>
+              <w:b w:val="1"/>
+              <w:i w:val="0"/>
+              <w:smallCaps w:val="0"/>
+              <w:strike w:val="0"/>
+              <w:color w:val="000000"/>
+              <w:sz w:val="22"/>
+              <w:szCs w:val="22"/>
+              <w:u w:val="none"/>
+              <w:shd w:fill="auto" w:val="clear"/>
+              <w:vertAlign w:val="baseline"/>
+              <w:rtl w:val="0"/>
+            </w:rPr>
+            <w:t xml:space="preserve">16</w:t>
+          </w:r>
+          <w:r>
+            <w:fldChar w:fldCharType="end"/>
+          </w:r>
+          <w:r>
+            <w:rPr>
+              <w:rtl w:val="0"/>
+            </w:rPr>
+          </w:r>
+        </w:p>
+        <w:p>
+          <w:pPr>
+            <w:tabs>
+              <w:tab w:val="right" w:pos="9360"/>
+            </w:tabs>
+            <w:spacing w:before="200" w:line="240" w:lineRule="auto"/>
+            <w:ind w:left="0" w:firstLine="0"/>
+            <w:rPr>
+              <w:rFonts w:ascii="Arial" w:cs="Arial" w:eastAsia="Arial" w:hAnsi="Arial"/>
+              <w:b w:val="1"/>
+              <w:i w:val="0"/>
+              <w:smallCaps w:val="0"/>
+              <w:strike w:val="0"/>
+              <w:color w:val="000000"/>
+              <w:sz w:val="22"/>
+              <w:szCs w:val="22"/>
+              <w:u w:val="none"/>
+              <w:shd w:fill="auto" w:val="clear"/>
+              <w:vertAlign w:val="baseline"/>
+            </w:rPr>
+          </w:pPr>
+          <w:hyperlink w:anchor="_ump8inmorzpk">
+            <w:r>
+              <w:rPr>
+                <w:rFonts w:ascii="Arial" w:cs="Arial" w:eastAsia="Arial" w:hAnsi="Arial"/>
+                <w:b w:val="1"/>
+                <w:i w:val="0"/>
+                <w:smallCaps w:val="0"/>
+                <w:strike w:val="0"/>
+                <w:color w:val="000000"/>
+                <w:sz w:val="22"/>
+                <w:szCs w:val="22"/>
+                <w:u w:val="none"/>
+                <w:shd w:fill="auto" w:val="clear"/>
+                <w:vertAlign w:val="baseline"/>
+                <w:rtl w:val="0"/>
+              </w:rPr>
+              <w:t xml:space="preserve">High-Level System Architecture and Database Organization</w:t>
             </w:r>
           </w:hyperlink>
           <w:r>
@@ -1153,7 +1795,271 @@
               <w:vertAlign w:val="baseline"/>
               <w:rtl w:val="0"/>
             </w:rPr>
-            <w:t xml:space="preserve">14</w:t>
+            <w:t xml:space="preserve">17</w:t>
+          </w:r>
+          <w:r>
+            <w:fldChar w:fldCharType="end"/>
+          </w:r>
+          <w:r>
+            <w:rPr>
+              <w:rtl w:val="0"/>
+            </w:rPr>
+          </w:r>
+        </w:p>
+        <w:p>
+          <w:pPr>
+            <w:tabs>
+              <w:tab w:val="right" w:pos="9360"/>
+            </w:tabs>
+            <w:spacing w:before="200" w:line="240" w:lineRule="auto"/>
+            <w:ind w:left="0" w:firstLine="0"/>
+            <w:rPr>
+              <w:rFonts w:ascii="Arial" w:cs="Arial" w:eastAsia="Arial" w:hAnsi="Arial"/>
+              <w:b w:val="1"/>
+              <w:i w:val="0"/>
+              <w:smallCaps w:val="0"/>
+              <w:strike w:val="0"/>
+              <w:color w:val="000000"/>
+              <w:sz w:val="22"/>
+              <w:szCs w:val="22"/>
+              <w:u w:val="none"/>
+              <w:shd w:fill="auto" w:val="clear"/>
+              <w:vertAlign w:val="baseline"/>
+            </w:rPr>
+          </w:pPr>
+          <w:hyperlink w:anchor="_b5ecu67h8vpy">
+            <w:r>
+              <w:rPr>
+                <w:rFonts w:ascii="Arial" w:cs="Arial" w:eastAsia="Arial" w:hAnsi="Arial"/>
+                <w:b w:val="1"/>
+                <w:i w:val="0"/>
+                <w:smallCaps w:val="0"/>
+                <w:strike w:val="0"/>
+                <w:color w:val="000000"/>
+                <w:sz w:val="22"/>
+                <w:szCs w:val="22"/>
+                <w:u w:val="none"/>
+                <w:shd w:fill="auto" w:val="clear"/>
+                <w:vertAlign w:val="baseline"/>
+                <w:rtl w:val="0"/>
+              </w:rPr>
+              <w:t xml:space="preserve">Use-case Diagram</w:t>
+            </w:r>
+          </w:hyperlink>
+          <w:r>
+            <w:rPr>
+              <w:rFonts w:ascii="Arial" w:cs="Arial" w:eastAsia="Arial" w:hAnsi="Arial"/>
+              <w:b w:val="1"/>
+              <w:i w:val="0"/>
+              <w:smallCaps w:val="0"/>
+              <w:strike w:val="0"/>
+              <w:color w:val="000000"/>
+              <w:sz w:val="22"/>
+              <w:szCs w:val="22"/>
+              <w:u w:val="none"/>
+              <w:shd w:fill="auto" w:val="clear"/>
+              <w:vertAlign w:val="baseline"/>
+              <w:rtl w:val="0"/>
+            </w:rPr>
+            <w:tab/>
+          </w:r>
+          <w:r>
+            <w:fldChar w:fldCharType="begin"/>
+            <w:instrText xml:space="preserve"> PAGEREF _b5ecu67h8vpy \h </w:instrText>
+            <w:fldChar w:fldCharType="separate"/>
+          </w:r>
+          <w:r>
+            <w:rPr>
+              <w:rFonts w:ascii="Arial" w:cs="Arial" w:eastAsia="Arial" w:hAnsi="Arial"/>
+              <w:b w:val="1"/>
+              <w:i w:val="0"/>
+              <w:smallCaps w:val="0"/>
+              <w:strike w:val="0"/>
+              <w:color w:val="000000"/>
+              <w:sz w:val="22"/>
+              <w:szCs w:val="22"/>
+              <w:u w:val="none"/>
+              <w:shd w:fill="auto" w:val="clear"/>
+              <w:vertAlign w:val="baseline"/>
+              <w:rtl w:val="0"/>
+            </w:rPr>
+            <w:t xml:space="preserve">23</w:t>
+          </w:r>
+          <w:r>
+            <w:fldChar w:fldCharType="end"/>
+          </w:r>
+          <w:r>
+            <w:rPr>
+              <w:rtl w:val="0"/>
+            </w:rPr>
+          </w:r>
+        </w:p>
+        <w:p>
+          <w:pPr>
+            <w:tabs>
+              <w:tab w:val="right" w:pos="9360"/>
+            </w:tabs>
+            <w:spacing w:before="200" w:line="240" w:lineRule="auto"/>
+            <w:ind w:left="0" w:firstLine="0"/>
+            <w:rPr>
+              <w:rFonts w:ascii="Arial" w:cs="Arial" w:eastAsia="Arial" w:hAnsi="Arial"/>
+              <w:b w:val="1"/>
+              <w:i w:val="0"/>
+              <w:smallCaps w:val="0"/>
+              <w:strike w:val="0"/>
+              <w:color w:val="000000"/>
+              <w:sz w:val="22"/>
+              <w:szCs w:val="22"/>
+              <w:u w:val="none"/>
+              <w:shd w:fill="auto" w:val="clear"/>
+              <w:vertAlign w:val="baseline"/>
+            </w:rPr>
+          </w:pPr>
+          <w:hyperlink w:anchor="_7db2yef156v0">
+            <w:r>
+              <w:rPr>
+                <w:rFonts w:ascii="Arial" w:cs="Arial" w:eastAsia="Arial" w:hAnsi="Arial"/>
+                <w:b w:val="1"/>
+                <w:i w:val="0"/>
+                <w:smallCaps w:val="0"/>
+                <w:strike w:val="0"/>
+                <w:color w:val="000000"/>
+                <w:sz w:val="22"/>
+                <w:szCs w:val="22"/>
+                <w:u w:val="none"/>
+                <w:shd w:fill="auto" w:val="clear"/>
+                <w:vertAlign w:val="baseline"/>
+                <w:rtl w:val="0"/>
+              </w:rPr>
+              <w:t xml:space="preserve">Component and Deployment Diagram</w:t>
+            </w:r>
+          </w:hyperlink>
+          <w:r>
+            <w:rPr>
+              <w:rFonts w:ascii="Arial" w:cs="Arial" w:eastAsia="Arial" w:hAnsi="Arial"/>
+              <w:b w:val="1"/>
+              <w:i w:val="0"/>
+              <w:smallCaps w:val="0"/>
+              <w:strike w:val="0"/>
+              <w:color w:val="000000"/>
+              <w:sz w:val="22"/>
+              <w:szCs w:val="22"/>
+              <w:u w:val="none"/>
+              <w:shd w:fill="auto" w:val="clear"/>
+              <w:vertAlign w:val="baseline"/>
+              <w:rtl w:val="0"/>
+            </w:rPr>
+            <w:tab/>
+          </w:r>
+          <w:r>
+            <w:fldChar w:fldCharType="begin"/>
+            <w:instrText xml:space="preserve"> PAGEREF _7db2yef156v0 \h </w:instrText>
+            <w:fldChar w:fldCharType="separate"/>
+          </w:r>
+          <w:r>
+            <w:rPr>
+              <w:rFonts w:ascii="Arial" w:cs="Arial" w:eastAsia="Arial" w:hAnsi="Arial"/>
+              <w:b w:val="1"/>
+              <w:i w:val="0"/>
+              <w:smallCaps w:val="0"/>
+              <w:strike w:val="0"/>
+              <w:color w:val="000000"/>
+              <w:sz w:val="22"/>
+              <w:szCs w:val="22"/>
+              <w:u w:val="none"/>
+              <w:shd w:fill="auto" w:val="clear"/>
+              <w:vertAlign w:val="baseline"/>
+              <w:rtl w:val="0"/>
+            </w:rPr>
+            <w:t xml:space="preserve">24</w:t>
+          </w:r>
+          <w:r>
+            <w:fldChar w:fldCharType="end"/>
+          </w:r>
+          <w:r>
+            <w:rPr>
+              <w:rtl w:val="0"/>
+            </w:rPr>
+          </w:r>
+        </w:p>
+        <w:p>
+          <w:pPr>
+            <w:tabs>
+              <w:tab w:val="right" w:pos="9360"/>
+            </w:tabs>
+            <w:spacing w:before="200" w:line="240" w:lineRule="auto"/>
+            <w:ind w:left="0" w:firstLine="0"/>
+            <w:rPr>
+              <w:rFonts w:ascii="Arial" w:cs="Arial" w:eastAsia="Arial" w:hAnsi="Arial"/>
+              <w:b w:val="1"/>
+              <w:i w:val="0"/>
+              <w:smallCaps w:val="0"/>
+              <w:strike w:val="0"/>
+              <w:color w:val="000000"/>
+              <w:sz w:val="22"/>
+              <w:szCs w:val="22"/>
+              <w:u w:val="none"/>
+              <w:shd w:fill="auto" w:val="clear"/>
+              <w:vertAlign w:val="baseline"/>
+            </w:rPr>
+          </w:pPr>
+          <w:hyperlink w:anchor="_bfqmq9bcw1zm">
+            <w:r>
+              <w:rPr>
+                <w:rFonts w:ascii="Arial" w:cs="Arial" w:eastAsia="Arial" w:hAnsi="Arial"/>
+                <w:b w:val="1"/>
+                <w:i w:val="0"/>
+                <w:smallCaps w:val="0"/>
+                <w:strike w:val="0"/>
+                <w:color w:val="000000"/>
+                <w:sz w:val="22"/>
+                <w:szCs w:val="22"/>
+                <w:u w:val="none"/>
+                <w:shd w:fill="auto" w:val="clear"/>
+                <w:vertAlign w:val="baseline"/>
+                <w:rtl w:val="0"/>
+              </w:rPr>
+              <w:t xml:space="preserve">Identify key risks for your project at this time</w:t>
+            </w:r>
+          </w:hyperlink>
+          <w:r>
+            <w:rPr>
+              <w:rFonts w:ascii="Arial" w:cs="Arial" w:eastAsia="Arial" w:hAnsi="Arial"/>
+              <w:b w:val="1"/>
+              <w:i w:val="0"/>
+              <w:smallCaps w:val="0"/>
+              <w:strike w:val="0"/>
+              <w:color w:val="000000"/>
+              <w:sz w:val="22"/>
+              <w:szCs w:val="22"/>
+              <w:u w:val="none"/>
+              <w:shd w:fill="auto" w:val="clear"/>
+              <w:vertAlign w:val="baseline"/>
+              <w:rtl w:val="0"/>
+            </w:rPr>
+            <w:tab/>
+          </w:r>
+          <w:r>
+            <w:fldChar w:fldCharType="begin"/>
+            <w:instrText xml:space="preserve"> PAGEREF _bfqmq9bcw1zm \h </w:instrText>
+            <w:fldChar w:fldCharType="separate"/>
+          </w:r>
+          <w:r>
+            <w:rPr>
+              <w:rFonts w:ascii="Arial" w:cs="Arial" w:eastAsia="Arial" w:hAnsi="Arial"/>
+              <w:b w:val="1"/>
+              <w:i w:val="0"/>
+              <w:smallCaps w:val="0"/>
+              <w:strike w:val="0"/>
+              <w:color w:val="000000"/>
+              <w:sz w:val="22"/>
+              <w:szCs w:val="22"/>
+              <w:u w:val="none"/>
+              <w:shd w:fill="auto" w:val="clear"/>
+              <w:vertAlign w:val="baseline"/>
+              <w:rtl w:val="0"/>
+            </w:rPr>
+            <w:t xml:space="preserve">25</w:t>
           </w:r>
           <w:r>
             <w:fldChar w:fldCharType="end"/>
@@ -1241,7 +2147,7 @@
               <w:vertAlign w:val="baseline"/>
               <w:rtl w:val="0"/>
             </w:rPr>
-            <w:t xml:space="preserve">16</w:t>
+            <w:t xml:space="preserve">26</w:t>
           </w:r>
           <w:r>
             <w:fldChar w:fldCharType="end"/>
@@ -1329,7 +2235,7 @@
               <w:vertAlign w:val="baseline"/>
               <w:rtl w:val="0"/>
             </w:rPr>
-            <w:t xml:space="preserve">24</w:t>
+            <w:t xml:space="preserve">33</w:t>
           </w:r>
           <w:r>
             <w:fldChar w:fldCharType="end"/>
@@ -1669,8 +2575,8 @@
           <w:szCs w:val="36"/>
         </w:rPr>
       </w:pPr>
-      <w:bookmarkStart w:colFirst="0" w:colLast="0" w:name="_ctphjtj5xjsx" w:id="4"/>
-      <w:bookmarkEnd w:id="4"/>
+      <w:bookmarkStart w:colFirst="0" w:colLast="0" w:name="_ctphjtj5xjsx" w:id="5"/>
+      <w:bookmarkEnd w:id="5"/>
       <w:r>
         <w:rPr>
           <w:sz w:val="36"/>
@@ -1927,8 +2833,8 @@
           <w:szCs w:val="36"/>
         </w:rPr>
       </w:pPr>
-      <w:bookmarkStart w:colFirst="0" w:colLast="0" w:name="_nvp7bqmjqdtn" w:id="5"/>
-      <w:bookmarkEnd w:id="5"/>
+      <w:bookmarkStart w:colFirst="0" w:colLast="0" w:name="_nvp7bqmjqdtn" w:id="6"/>
+      <w:bookmarkEnd w:id="6"/>
       <w:r>
         <w:rPr>
           <w:sz w:val="36"/>
@@ -1961,8 +2867,8 @@
           <w:u w:val="single"/>
         </w:rPr>
       </w:pPr>
-      <w:bookmarkStart w:colFirst="0" w:colLast="0" w:name="_dd5hy1q7jhl7" w:id="6"/>
-      <w:bookmarkEnd w:id="6"/>
+      <w:bookmarkStart w:colFirst="0" w:colLast="0" w:name="_dd5hy1q7jhl7" w:id="7"/>
+      <w:bookmarkEnd w:id="7"/>
       <w:r>
         <w:rPr>
           <w:u w:val="single"/>
@@ -1997,8 +2903,8 @@
         <w:pStyle w:val="Heading3"/>
         <w:rPr/>
       </w:pPr>
-      <w:bookmarkStart w:colFirst="0" w:colLast="0" w:name="_rrur6uxg538j" w:id="7"/>
-      <w:bookmarkEnd w:id="7"/>
+      <w:bookmarkStart w:colFirst="0" w:colLast="0" w:name="_rrur6uxg538j" w:id="8"/>
+      <w:bookmarkEnd w:id="8"/>
       <w:r>
         <w:rPr>
           <w:rtl w:val="0"/>
@@ -2022,8 +2928,8 @@
         <w:pStyle w:val="Heading3"/>
         <w:rPr/>
       </w:pPr>
-      <w:bookmarkStart w:colFirst="0" w:colLast="0" w:name="_tnkdzeb1kcxu" w:id="8"/>
-      <w:bookmarkEnd w:id="8"/>
+      <w:bookmarkStart w:colFirst="0" w:colLast="0" w:name="_tnkdzeb1kcxu" w:id="9"/>
+      <w:bookmarkEnd w:id="9"/>
       <w:r>
         <w:rPr>
           <w:rtl w:val="0"/>
@@ -2072,8 +2978,8 @@
         <w:pStyle w:val="Heading3"/>
         <w:rPr/>
       </w:pPr>
-      <w:bookmarkStart w:colFirst="0" w:colLast="0" w:name="_zccmfq55b7v7" w:id="9"/>
-      <w:bookmarkEnd w:id="9"/>
+      <w:bookmarkStart w:colFirst="0" w:colLast="0" w:name="_zccmfq55b7v7" w:id="10"/>
+      <w:bookmarkEnd w:id="10"/>
       <w:r>
         <w:rPr>
           <w:rtl w:val="0"/>
@@ -2158,8 +3064,8 @@
         <w:pStyle w:val="Heading3"/>
         <w:rPr/>
       </w:pPr>
-      <w:bookmarkStart w:colFirst="0" w:colLast="0" w:name="_qnpzqisfpcx4" w:id="10"/>
-      <w:bookmarkEnd w:id="10"/>
+      <w:bookmarkStart w:colFirst="0" w:colLast="0" w:name="_qnpzqisfpcx4" w:id="11"/>
+      <w:bookmarkEnd w:id="11"/>
       <w:r>
         <w:rPr>
           <w:rtl w:val="0"/>
@@ -2316,8 +3222,8 @@
         <w:pStyle w:val="Heading3"/>
         <w:rPr/>
       </w:pPr>
-      <w:bookmarkStart w:colFirst="0" w:colLast="0" w:name="_z4ckv6fe1c83" w:id="11"/>
-      <w:bookmarkEnd w:id="11"/>
+      <w:bookmarkStart w:colFirst="0" w:colLast="0" w:name="_z4ckv6fe1c83" w:id="12"/>
+      <w:bookmarkEnd w:id="12"/>
       <w:r>
         <w:rPr>
           <w:rtl w:val="0"/>
@@ -2820,8 +3726,8 @@
         <w:pStyle w:val="Heading2"/>
         <w:rPr/>
       </w:pPr>
-      <w:bookmarkStart w:colFirst="0" w:colLast="0" w:name="_kdfcvusok39" w:id="12"/>
-      <w:bookmarkEnd w:id="12"/>
+      <w:bookmarkStart w:colFirst="0" w:colLast="0" w:name="_kdfcvusok39" w:id="13"/>
+      <w:bookmarkEnd w:id="13"/>
       <w:r>
         <w:rPr>
           <w:rtl w:val="0"/>
@@ -2845,8 +3751,8 @@
         <w:pStyle w:val="Heading3"/>
         <w:rPr/>
       </w:pPr>
-      <w:bookmarkStart w:colFirst="0" w:colLast="0" w:name="_mbub8f5418om" w:id="13"/>
-      <w:bookmarkEnd w:id="13"/>
+      <w:bookmarkStart w:colFirst="0" w:colLast="0" w:name="_mbub8f5418om" w:id="14"/>
+      <w:bookmarkEnd w:id="14"/>
       <w:r>
         <w:rPr>
           <w:rtl w:val="0"/>
@@ -2880,8 +3786,8 @@
         <w:pStyle w:val="Heading3"/>
         <w:rPr/>
       </w:pPr>
-      <w:bookmarkStart w:colFirst="0" w:colLast="0" w:name="_86ixlkyvigei" w:id="14"/>
-      <w:bookmarkEnd w:id="14"/>
+      <w:bookmarkStart w:colFirst="0" w:colLast="0" w:name="_86ixlkyvigei" w:id="15"/>
+      <w:bookmarkEnd w:id="15"/>
       <w:r>
         <w:rPr>
           <w:rtl w:val="0"/>
@@ -2930,8 +3836,928 @@
         <w:pStyle w:val="Heading3"/>
         <w:rPr/>
       </w:pPr>
-      <w:bookmarkStart w:colFirst="0" w:colLast="0" w:name="_w2cmww4q866p" w:id="15"/>
-      <w:bookmarkEnd w:id="15"/>
+      <w:bookmarkStart w:colFirst="0" w:colLast="0" w:name="_w2cmww4q866p" w:id="16"/>
+      <w:bookmarkEnd w:id="16"/>
+      <w:r>
+        <w:rPr>
+          <w:rtl w:val="0"/>
+        </w:rPr>
+        <w:t xml:space="preserve">Preconditions:</w:t>
+      </w:r>
+    </w:p>
+    <w:p>
+      <w:pPr>
+        <w:numPr>
+          <w:ilvl w:val="0"/>
+          <w:numId w:val="23"/>
+        </w:numPr>
+        <w:ind w:left="720" w:hanging="360"/>
+      </w:pPr>
+      <w:r>
+        <w:rPr>
+          <w:rtl w:val="0"/>
+        </w:rPr>
+        <w:t xml:space="preserve">Server is online</w:t>
+      </w:r>
+    </w:p>
+    <w:p>
+      <w:pPr>
+        <w:numPr>
+          <w:ilvl w:val="0"/>
+          <w:numId w:val="23"/>
+        </w:numPr>
+        <w:ind w:left="720" w:hanging="360"/>
+      </w:pPr>
+      <w:r>
+        <w:rPr>
+          <w:rtl w:val="0"/>
+        </w:rPr>
+        <w:t xml:space="preserve">User is connected to the Internet</w:t>
+      </w:r>
+    </w:p>
+    <w:p>
+      <w:pPr>
+        <w:numPr>
+          <w:ilvl w:val="0"/>
+          <w:numId w:val="23"/>
+        </w:numPr>
+        <w:ind w:left="720" w:hanging="360"/>
+      </w:pPr>
+      <w:r>
+        <w:rPr>
+          <w:rtl w:val="0"/>
+        </w:rPr>
+        <w:t xml:space="preserve">User has a registered account</w:t>
+      </w:r>
+    </w:p>
+    <w:p>
+      <w:pPr>
+        <w:numPr>
+          <w:ilvl w:val="0"/>
+          <w:numId w:val="23"/>
+        </w:numPr>
+        <w:ind w:left="720" w:hanging="360"/>
+      </w:pPr>
+      <w:r>
+        <w:rPr>
+          <w:rtl w:val="0"/>
+        </w:rPr>
+        <w:t xml:space="preserve">User is signed into their account</w:t>
+      </w:r>
+    </w:p>
+    <w:p>
+      <w:pPr>
+        <w:pStyle w:val="Heading3"/>
+        <w:rPr/>
+      </w:pPr>
+      <w:bookmarkStart w:colFirst="0" w:colLast="0" w:name="_prn0iilpuelk" w:id="17"/>
+      <w:bookmarkEnd w:id="17"/>
+      <w:r>
+        <w:rPr>
+          <w:rtl w:val="0"/>
+        </w:rPr>
+        <w:t xml:space="preserve">Primary Flow of Events:</w:t>
+      </w:r>
+    </w:p>
+    <w:p>
+      <w:pPr>
+        <w:numPr>
+          <w:ilvl w:val="0"/>
+          <w:numId w:val="21"/>
+        </w:numPr>
+        <w:ind w:left="720" w:hanging="360"/>
+      </w:pPr>
+      <w:r>
+        <w:rPr>
+          <w:rtl w:val="0"/>
+        </w:rPr>
+        <w:t xml:space="preserve">On home screen, user is selects one of two buttons, “Looking for a group”</w:t>
+      </w:r>
+    </w:p>
+    <w:p>
+      <w:pPr>
+        <w:numPr>
+          <w:ilvl w:val="0"/>
+          <w:numId w:val="21"/>
+        </w:numPr>
+        <w:ind w:left="720" w:hanging="360"/>
+      </w:pPr>
+      <w:r>
+        <w:rPr>
+          <w:rtl w:val="0"/>
+        </w:rPr>
+        <w:t xml:space="preserve">System checks if user is currently signed in</w:t>
+      </w:r>
+    </w:p>
+    <w:p>
+      <w:pPr>
+        <w:numPr>
+          <w:ilvl w:val="1"/>
+          <w:numId w:val="21"/>
+        </w:numPr>
+        <w:ind w:left="1440" w:hanging="360"/>
+      </w:pPr>
+      <w:r>
+        <w:rPr>
+          <w:rtl w:val="0"/>
+        </w:rPr>
+        <w:t xml:space="preserve">If user is not signed in, user will be directed to Alternative Flow 1</w:t>
+      </w:r>
+    </w:p>
+    <w:p>
+      <w:pPr>
+        <w:numPr>
+          <w:ilvl w:val="0"/>
+          <w:numId w:val="21"/>
+        </w:numPr>
+        <w:ind w:left="720" w:hanging="360"/>
+        <w:rPr>
+          <w:u w:val="none"/>
+        </w:rPr>
+      </w:pPr>
+      <w:r>
+        <w:rPr>
+          <w:rtl w:val="0"/>
+        </w:rPr>
+        <w:t xml:space="preserve">User enters game title into search bar</w:t>
+      </w:r>
+    </w:p>
+    <w:p>
+      <w:pPr>
+        <w:numPr>
+          <w:ilvl w:val="1"/>
+          <w:numId w:val="21"/>
+        </w:numPr>
+        <w:ind w:left="1440" w:hanging="360"/>
+        <w:rPr>
+          <w:u w:val="none"/>
+        </w:rPr>
+      </w:pPr>
+      <w:r>
+        <w:rPr>
+          <w:rtl w:val="0"/>
+        </w:rPr>
+        <w:t xml:space="preserve">If game title does not exist in database, user is directed to Alternative Flow 3</w:t>
+      </w:r>
+    </w:p>
+    <w:p>
+      <w:pPr>
+        <w:numPr>
+          <w:ilvl w:val="0"/>
+          <w:numId w:val="21"/>
+        </w:numPr>
+        <w:ind w:left="720" w:hanging="360"/>
+        <w:rPr>
+          <w:u w:val="none"/>
+        </w:rPr>
+      </w:pPr>
+      <w:r>
+        <w:rPr>
+          <w:rtl w:val="0"/>
+        </w:rPr>
+        <w:t xml:space="preserve">System displays groups containing input titles.</w:t>
+      </w:r>
+    </w:p>
+    <w:p>
+      <w:pPr>
+        <w:numPr>
+          <w:ilvl w:val="0"/>
+          <w:numId w:val="21"/>
+        </w:numPr>
+        <w:ind w:left="720" w:hanging="360"/>
+        <w:rPr>
+          <w:u w:val="none"/>
+        </w:rPr>
+      </w:pPr>
+      <w:r>
+        <w:rPr>
+          <w:rtl w:val="0"/>
+        </w:rPr>
+        <w:t xml:space="preserve">User selects group card</w:t>
+      </w:r>
+    </w:p>
+    <w:p>
+      <w:pPr>
+        <w:numPr>
+          <w:ilvl w:val="0"/>
+          <w:numId w:val="21"/>
+        </w:numPr>
+        <w:ind w:left="720" w:hanging="360"/>
+        <w:rPr>
+          <w:u w:val="none"/>
+        </w:rPr>
+      </w:pPr>
+      <w:r>
+        <w:rPr>
+          <w:rtl w:val="0"/>
+        </w:rPr>
+        <w:t xml:space="preserve">User is displays group information page</w:t>
+      </w:r>
+    </w:p>
+    <w:p>
+      <w:pPr>
+        <w:numPr>
+          <w:ilvl w:val="0"/>
+          <w:numId w:val="21"/>
+        </w:numPr>
+        <w:ind w:left="720" w:hanging="360"/>
+        <w:rPr>
+          <w:u w:val="none"/>
+        </w:rPr>
+      </w:pPr>
+      <w:r>
+        <w:rPr>
+          <w:rtl w:val="0"/>
+        </w:rPr>
+        <w:t xml:space="preserve">User presses “Request to Join Group”</w:t>
+      </w:r>
+    </w:p>
+    <w:p>
+      <w:pPr>
+        <w:numPr>
+          <w:ilvl w:val="0"/>
+          <w:numId w:val="21"/>
+        </w:numPr>
+        <w:ind w:left="720" w:hanging="360"/>
+        <w:rPr>
+          <w:u w:val="none"/>
+        </w:rPr>
+      </w:pPr>
+      <w:r>
+        <w:rPr>
+          <w:rtl w:val="0"/>
+        </w:rPr>
+        <w:t xml:space="preserve">System sends request to group owner</w:t>
+      </w:r>
+    </w:p>
+    <w:p>
+      <w:pPr>
+        <w:numPr>
+          <w:ilvl w:val="0"/>
+          <w:numId w:val="21"/>
+        </w:numPr>
+        <w:ind w:left="720" w:hanging="360"/>
+        <w:rPr>
+          <w:u w:val="none"/>
+        </w:rPr>
+      </w:pPr>
+      <w:r>
+        <w:rPr>
+          <w:rtl w:val="0"/>
+        </w:rPr>
+        <w:t xml:space="preserve">Terminate Use Case 2: Searching for Group</w:t>
+      </w:r>
+    </w:p>
+    <w:p>
+      <w:pPr>
+        <w:pStyle w:val="Heading3"/>
+        <w:rPr/>
+      </w:pPr>
+      <w:bookmarkStart w:colFirst="0" w:colLast="0" w:name="_fp0t4ibm8xjl" w:id="18"/>
+      <w:bookmarkEnd w:id="18"/>
+      <w:r>
+        <w:rPr>
+          <w:rtl w:val="0"/>
+        </w:rPr>
+        <w:t xml:space="preserve">Alternative Flows:</w:t>
+      </w:r>
+    </w:p>
+    <w:p>
+      <w:pPr>
+        <w:numPr>
+          <w:ilvl w:val="0"/>
+          <w:numId w:val="10"/>
+        </w:numPr>
+        <w:ind w:left="720" w:hanging="360"/>
+        <w:rPr>
+          <w:u w:val="none"/>
+        </w:rPr>
+      </w:pPr>
+      <w:r>
+        <w:rPr>
+          <w:u w:val="single"/>
+          <w:rtl w:val="0"/>
+        </w:rPr>
+        <w:t xml:space="preserve">User is not signed in</w:t>
+      </w:r>
+    </w:p>
+    <w:p>
+      <w:pPr>
+        <w:numPr>
+          <w:ilvl w:val="1"/>
+          <w:numId w:val="10"/>
+        </w:numPr>
+        <w:ind w:left="1440" w:hanging="360"/>
+        <w:rPr>
+          <w:u w:val="none"/>
+        </w:rPr>
+      </w:pPr>
+      <w:r>
+        <w:rPr>
+          <w:rtl w:val="0"/>
+        </w:rPr>
+        <w:t xml:space="preserve">System verifies user is not signed</w:t>
+      </w:r>
+    </w:p>
+    <w:p>
+      <w:pPr>
+        <w:numPr>
+          <w:ilvl w:val="1"/>
+          <w:numId w:val="10"/>
+        </w:numPr>
+        <w:ind w:left="1440" w:hanging="360"/>
+        <w:rPr>
+          <w:u w:val="none"/>
+        </w:rPr>
+      </w:pPr>
+      <w:r>
+        <w:rPr>
+          <w:rtl w:val="0"/>
+        </w:rPr>
+        <w:t xml:space="preserve">System requests login credentials from user</w:t>
+      </w:r>
+    </w:p>
+    <w:p>
+      <w:pPr>
+        <w:numPr>
+          <w:ilvl w:val="2"/>
+          <w:numId w:val="10"/>
+        </w:numPr>
+        <w:ind w:left="2160" w:hanging="360"/>
+        <w:rPr>
+          <w:u w:val="none"/>
+        </w:rPr>
+      </w:pPr>
+      <w:r>
+        <w:rPr>
+          <w:rtl w:val="0"/>
+        </w:rPr>
+        <w:t xml:space="preserve">If user does not have a registered account, alternative flow 2 is followed</w:t>
+      </w:r>
+    </w:p>
+    <w:p>
+      <w:pPr>
+        <w:numPr>
+          <w:ilvl w:val="1"/>
+          <w:numId w:val="10"/>
+        </w:numPr>
+        <w:ind w:left="1440" w:hanging="360"/>
+        <w:rPr>
+          <w:u w:val="none"/>
+        </w:rPr>
+      </w:pPr>
+      <w:r>
+        <w:rPr>
+          <w:rtl w:val="0"/>
+        </w:rPr>
+        <w:t xml:space="preserve">System validates login credentials</w:t>
+      </w:r>
+    </w:p>
+    <w:p>
+      <w:pPr>
+        <w:numPr>
+          <w:ilvl w:val="2"/>
+          <w:numId w:val="10"/>
+        </w:numPr>
+        <w:ind w:left="2160" w:hanging="360"/>
+        <w:rPr>
+          <w:u w:val="none"/>
+        </w:rPr>
+      </w:pPr>
+      <w:r>
+        <w:rPr>
+          <w:rtl w:val="0"/>
+        </w:rPr>
+        <w:t xml:space="preserve">If invalid login credentials, user is returned to step 1.2</w:t>
+      </w:r>
+    </w:p>
+    <w:p>
+      <w:pPr>
+        <w:numPr>
+          <w:ilvl w:val="1"/>
+          <w:numId w:val="10"/>
+        </w:numPr>
+        <w:ind w:left="1440" w:hanging="360"/>
+        <w:rPr>
+          <w:u w:val="none"/>
+        </w:rPr>
+      </w:pPr>
+      <w:r>
+        <w:rPr>
+          <w:rtl w:val="0"/>
+        </w:rPr>
+        <w:t xml:space="preserve">End of Alternative Flow 1, user is returned to Primary Flow step 3</w:t>
+      </w:r>
+    </w:p>
+    <w:p>
+      <w:pPr>
+        <w:numPr>
+          <w:ilvl w:val="0"/>
+          <w:numId w:val="10"/>
+        </w:numPr>
+        <w:ind w:left="720" w:hanging="360"/>
+        <w:rPr>
+          <w:u w:val="none"/>
+        </w:rPr>
+      </w:pPr>
+      <w:r>
+        <w:rPr>
+          <w:u w:val="single"/>
+          <w:rtl w:val="0"/>
+        </w:rPr>
+        <w:t xml:space="preserve">User does not have a registered account</w:t>
+      </w:r>
+    </w:p>
+    <w:p>
+      <w:pPr>
+        <w:numPr>
+          <w:ilvl w:val="1"/>
+          <w:numId w:val="10"/>
+        </w:numPr>
+        <w:ind w:left="1440" w:hanging="360"/>
+        <w:rPr>
+          <w:u w:val="none"/>
+        </w:rPr>
+      </w:pPr>
+      <w:r>
+        <w:rPr>
+          <w:rtl w:val="0"/>
+        </w:rPr>
+        <w:t xml:space="preserve">User is displayed “Create an account” option</w:t>
+      </w:r>
+    </w:p>
+    <w:p>
+      <w:pPr>
+        <w:numPr>
+          <w:ilvl w:val="1"/>
+          <w:numId w:val="10"/>
+        </w:numPr>
+        <w:ind w:left="1440" w:hanging="360"/>
+        <w:rPr>
+          <w:u w:val="none"/>
+        </w:rPr>
+      </w:pPr>
+      <w:r>
+        <w:rPr>
+          <w:rtl w:val="0"/>
+        </w:rPr>
+        <w:t xml:space="preserve">User presses button</w:t>
+      </w:r>
+    </w:p>
+    <w:p>
+      <w:pPr>
+        <w:numPr>
+          <w:ilvl w:val="2"/>
+          <w:numId w:val="10"/>
+        </w:numPr>
+        <w:ind w:left="2160" w:hanging="360"/>
+        <w:rPr>
+          <w:u w:val="none"/>
+        </w:rPr>
+      </w:pPr>
+      <w:r>
+        <w:rPr>
+          <w:rtl w:val="0"/>
+        </w:rPr>
+        <w:t xml:space="preserve">If user does not proceed, user is directed to Primary Flow step 6</w:t>
+      </w:r>
+    </w:p>
+    <w:p>
+      <w:pPr>
+        <w:numPr>
+          <w:ilvl w:val="1"/>
+          <w:numId w:val="10"/>
+        </w:numPr>
+        <w:ind w:left="1440" w:hanging="360"/>
+        <w:rPr>
+          <w:u w:val="none"/>
+        </w:rPr>
+      </w:pPr>
+      <w:r>
+        <w:rPr>
+          <w:rtl w:val="0"/>
+        </w:rPr>
+        <w:t xml:space="preserve">System requests user to input new profile information into form</w:t>
+      </w:r>
+    </w:p>
+    <w:p>
+      <w:pPr>
+        <w:numPr>
+          <w:ilvl w:val="1"/>
+          <w:numId w:val="10"/>
+        </w:numPr>
+        <w:ind w:left="1440" w:hanging="360"/>
+        <w:rPr>
+          <w:u w:val="none"/>
+        </w:rPr>
+      </w:pPr>
+      <w:r>
+        <w:rPr>
+          <w:rtl w:val="0"/>
+        </w:rPr>
+        <w:t xml:space="preserve">User inputs new login information</w:t>
+      </w:r>
+    </w:p>
+    <w:p>
+      <w:pPr>
+        <w:numPr>
+          <w:ilvl w:val="1"/>
+          <w:numId w:val="10"/>
+        </w:numPr>
+        <w:ind w:left="1440" w:hanging="360"/>
+        <w:rPr>
+          <w:u w:val="none"/>
+        </w:rPr>
+      </w:pPr>
+      <w:r>
+        <w:rPr>
+          <w:rtl w:val="0"/>
+        </w:rPr>
+        <w:t xml:space="preserve">User presses submit</w:t>
+      </w:r>
+    </w:p>
+    <w:p>
+      <w:pPr>
+        <w:numPr>
+          <w:ilvl w:val="1"/>
+          <w:numId w:val="10"/>
+        </w:numPr>
+        <w:ind w:left="1440" w:hanging="360"/>
+        <w:rPr>
+          <w:u w:val="none"/>
+        </w:rPr>
+      </w:pPr>
+      <w:r>
+        <w:rPr>
+          <w:rtl w:val="0"/>
+        </w:rPr>
+        <w:t xml:space="preserve">System stores new member information to database</w:t>
+      </w:r>
+    </w:p>
+    <w:p>
+      <w:pPr>
+        <w:numPr>
+          <w:ilvl w:val="1"/>
+          <w:numId w:val="10"/>
+        </w:numPr>
+        <w:ind w:left="1440" w:hanging="360"/>
+        <w:rPr>
+          <w:u w:val="none"/>
+        </w:rPr>
+      </w:pPr>
+      <w:r>
+        <w:rPr>
+          <w:rtl w:val="0"/>
+        </w:rPr>
+        <w:t xml:space="preserve">System redirects user to profile customization page</w:t>
+      </w:r>
+    </w:p>
+    <w:p>
+      <w:pPr>
+        <w:numPr>
+          <w:ilvl w:val="1"/>
+          <w:numId w:val="10"/>
+        </w:numPr>
+        <w:ind w:left="1440" w:hanging="360"/>
+        <w:rPr>
+          <w:u w:val="none"/>
+        </w:rPr>
+      </w:pPr>
+      <w:r>
+        <w:rPr>
+          <w:rtl w:val="0"/>
+        </w:rPr>
+        <w:t xml:space="preserve">User selects custom interests, preferences.</w:t>
+      </w:r>
+    </w:p>
+    <w:p>
+      <w:pPr>
+        <w:numPr>
+          <w:ilvl w:val="1"/>
+          <w:numId w:val="10"/>
+        </w:numPr>
+        <w:ind w:left="1440" w:hanging="360"/>
+        <w:rPr>
+          <w:u w:val="none"/>
+        </w:rPr>
+      </w:pPr>
+      <w:r>
+        <w:rPr>
+          <w:rtl w:val="0"/>
+        </w:rPr>
+        <w:t xml:space="preserve">System saves new account information to member profile in database</w:t>
+      </w:r>
+    </w:p>
+    <w:p>
+      <w:pPr>
+        <w:numPr>
+          <w:ilvl w:val="1"/>
+          <w:numId w:val="10"/>
+        </w:numPr>
+        <w:ind w:left="1440" w:hanging="360"/>
+        <w:rPr>
+          <w:u w:val="none"/>
+        </w:rPr>
+      </w:pPr>
+      <w:r>
+        <w:rPr>
+          <w:rtl w:val="0"/>
+        </w:rPr>
+        <w:t xml:space="preserve">End of Alternative Flow 2, user is redirected to Primary Flow Step 3</w:t>
+      </w:r>
+    </w:p>
+    <w:p>
+      <w:pPr>
+        <w:numPr>
+          <w:ilvl w:val="0"/>
+          <w:numId w:val="10"/>
+        </w:numPr>
+        <w:ind w:left="720" w:hanging="360"/>
+        <w:rPr/>
+      </w:pPr>
+      <w:r>
+        <w:rPr>
+          <w:u w:val="single"/>
+          <w:rtl w:val="0"/>
+        </w:rPr>
+        <w:t xml:space="preserve">User enters invalid characters into search</w:t>
+      </w:r>
+    </w:p>
+    <w:p>
+      <w:pPr>
+        <w:numPr>
+          <w:ilvl w:val="1"/>
+          <w:numId w:val="10"/>
+        </w:numPr>
+        <w:ind w:left="1440" w:hanging="360"/>
+        <w:rPr/>
+      </w:pPr>
+      <w:r>
+        <w:rPr>
+          <w:rtl w:val="0"/>
+        </w:rPr>
+        <w:t xml:space="preserve">System notifies user of invalid input (symbols, punctuation)</w:t>
+      </w:r>
+    </w:p>
+    <w:p>
+      <w:pPr>
+        <w:numPr>
+          <w:ilvl w:val="1"/>
+          <w:numId w:val="10"/>
+        </w:numPr>
+        <w:ind w:left="1440" w:hanging="360"/>
+        <w:rPr>
+          <w:u w:val="none"/>
+        </w:rPr>
+      </w:pPr>
+      <w:r>
+        <w:rPr>
+          <w:rtl w:val="0"/>
+        </w:rPr>
+        <w:t xml:space="preserve">End of Alternative Flow 3, user is directed to Primary Flow step 3</w:t>
+      </w:r>
+    </w:p>
+    <w:p>
+      <w:pPr>
+        <w:numPr>
+          <w:ilvl w:val="0"/>
+          <w:numId w:val="10"/>
+        </w:numPr>
+        <w:ind w:left="720" w:hanging="360"/>
+        <w:rPr/>
+      </w:pPr>
+      <w:r>
+        <w:rPr>
+          <w:u w:val="single"/>
+          <w:rtl w:val="0"/>
+        </w:rPr>
+        <w:t xml:space="preserve">User enters game title that does not exist in system database</w:t>
+      </w:r>
+    </w:p>
+    <w:p>
+      <w:pPr>
+        <w:numPr>
+          <w:ilvl w:val="1"/>
+          <w:numId w:val="10"/>
+        </w:numPr>
+        <w:ind w:left="1440" w:hanging="360"/>
+        <w:rPr/>
+      </w:pPr>
+      <w:r>
+        <w:rPr>
+          <w:rtl w:val="0"/>
+        </w:rPr>
+        <w:t xml:space="preserve">System notifies user that group for game title input does not exist</w:t>
+      </w:r>
+    </w:p>
+    <w:p>
+      <w:pPr>
+        <w:numPr>
+          <w:ilvl w:val="1"/>
+          <w:numId w:val="10"/>
+        </w:numPr>
+        <w:ind w:left="1440" w:hanging="360"/>
+        <w:rPr>
+          <w:u w:val="none"/>
+        </w:rPr>
+      </w:pPr>
+      <w:r>
+        <w:rPr>
+          <w:rtl w:val="0"/>
+        </w:rPr>
+        <w:t xml:space="preserve">System performs Use Case: Creating a Group</w:t>
+      </w:r>
+    </w:p>
+    <w:p>
+      <w:pPr>
+        <w:numPr>
+          <w:ilvl w:val="0"/>
+          <w:numId w:val="10"/>
+        </w:numPr>
+        <w:ind w:left="720" w:hanging="360"/>
+        <w:rPr/>
+      </w:pPr>
+      <w:r>
+        <w:rPr>
+          <w:u w:val="single"/>
+          <w:rtl w:val="0"/>
+        </w:rPr>
+        <w:t xml:space="preserve">User is suggested groups to join based in profile</w:t>
+      </w:r>
+    </w:p>
+    <w:p>
+      <w:pPr>
+        <w:numPr>
+          <w:ilvl w:val="1"/>
+          <w:numId w:val="10"/>
+        </w:numPr>
+        <w:ind w:left="1440" w:hanging="360"/>
+        <w:rPr/>
+      </w:pPr>
+      <w:r>
+        <w:rPr>
+          <w:rtl w:val="0"/>
+        </w:rPr>
+        <w:t xml:space="preserve">System displays suggested groups to user based on profile matches</w:t>
+      </w:r>
+    </w:p>
+    <w:p>
+      <w:pPr>
+        <w:numPr>
+          <w:ilvl w:val="1"/>
+          <w:numId w:val="10"/>
+        </w:numPr>
+        <w:ind w:left="1440" w:hanging="360"/>
+        <w:rPr>
+          <w:u w:val="none"/>
+        </w:rPr>
+      </w:pPr>
+      <w:r>
+        <w:rPr>
+          <w:rtl w:val="0"/>
+        </w:rPr>
+        <w:t xml:space="preserve">End of Alternative Flow 5, user is redirected to Primary Flow Step 3</w:t>
+      </w:r>
+    </w:p>
+    <w:p>
+      <w:pPr>
+        <w:rPr/>
+      </w:pPr>
+      <w:r>
+        <w:rPr>
+          <w:rtl w:val="0"/>
+        </w:rPr>
+      </w:r>
+    </w:p>
+    <w:p>
+      <w:pPr>
+        <w:pStyle w:val="Heading2"/>
+        <w:rPr/>
+      </w:pPr>
+      <w:bookmarkStart w:colFirst="0" w:colLast="0" w:name="_goc7lujvde91" w:id="19"/>
+      <w:bookmarkEnd w:id="19"/>
+      <w:r>
+        <w:rPr>
+          <w:rtl w:val="0"/>
+        </w:rPr>
+        <w:t xml:space="preserve">Use Case 3: Creating a Group</w:t>
+      </w:r>
+    </w:p>
+    <w:p>
+      <w:pPr>
+        <w:rPr/>
+      </w:pPr>
+      <w:r>
+        <w:rPr>
+          <w:rtl w:val="0"/>
+        </w:rPr>
+        <w:t xml:space="preserve">The user loads into the homepage and wants to create a new group based on a game title or genre. The user selects the button to create a new group. The user will fill out a group creation form providing information about the group. User will submit the form. The system will save the new group information to the database.</w:t>
+      </w:r>
+    </w:p>
+    <w:p>
+      <w:pPr>
+        <w:pStyle w:val="Heading3"/>
+        <w:rPr/>
+      </w:pPr>
+      <w:bookmarkStart w:colFirst="0" w:colLast="0" w:name="_mqdv038rhh9a" w:id="20"/>
+      <w:bookmarkEnd w:id="20"/>
+      <w:r>
+        <w:rPr>
+          <w:rtl w:val="0"/>
+        </w:rPr>
+        <w:t xml:space="preserve">Description:</w:t>
+      </w:r>
+    </w:p>
+    <w:p>
+      <w:pPr>
+        <w:rPr/>
+      </w:pPr>
+      <w:r>
+        <w:rPr>
+          <w:rtl w:val="0"/>
+        </w:rPr>
+        <w:t xml:space="preserve">This use case will describe how the user will create a group for a game title. </w:t>
+      </w:r>
+    </w:p>
+    <w:p>
+      <w:pPr>
+        <w:rPr/>
+      </w:pPr>
+      <w:r>
+        <w:rPr>
+          <w:rtl w:val="0"/>
+        </w:rPr>
+      </w:r>
+    </w:p>
+    <w:p>
+      <w:pPr>
+        <w:pStyle w:val="Heading3"/>
+        <w:rPr/>
+      </w:pPr>
+      <w:bookmarkStart w:colFirst="0" w:colLast="0" w:name="_i5lrugtgyxjd" w:id="21"/>
+      <w:bookmarkEnd w:id="21"/>
+      <w:r>
+        <w:rPr>
+          <w:rtl w:val="0"/>
+        </w:rPr>
+        <w:t xml:space="preserve">Actors:</w:t>
+      </w:r>
+    </w:p>
+    <w:p>
+      <w:pPr>
+        <w:numPr>
+          <w:ilvl w:val="0"/>
+          <w:numId w:val="15"/>
+        </w:numPr>
+        <w:ind w:left="720" w:hanging="360"/>
+      </w:pPr>
+      <w:r>
+        <w:rPr>
+          <w:rtl w:val="0"/>
+        </w:rPr>
+        <w:t xml:space="preserve">User</w:t>
+      </w:r>
+    </w:p>
+    <w:p>
+      <w:pPr>
+        <w:numPr>
+          <w:ilvl w:val="0"/>
+          <w:numId w:val="15"/>
+        </w:numPr>
+        <w:ind w:left="720" w:hanging="360"/>
+        <w:rPr>
+          <w:u w:val="none"/>
+        </w:rPr>
+      </w:pPr>
+      <w:r>
+        <w:rPr>
+          <w:rtl w:val="0"/>
+        </w:rPr>
+        <w:t xml:space="preserve">Group Admin</w:t>
+      </w:r>
+    </w:p>
+    <w:p>
+      <w:pPr>
+        <w:numPr>
+          <w:ilvl w:val="0"/>
+          <w:numId w:val="15"/>
+        </w:numPr>
+        <w:ind w:left="720" w:hanging="360"/>
+      </w:pPr>
+      <w:r>
+        <w:rPr>
+          <w:rtl w:val="0"/>
+        </w:rPr>
+        <w:t xml:space="preserve">System</w:t>
+      </w:r>
+    </w:p>
+    <w:p>
+      <w:pPr>
+        <w:pStyle w:val="Heading3"/>
+        <w:rPr/>
+      </w:pPr>
+      <w:bookmarkStart w:colFirst="0" w:colLast="0" w:name="_gdskxydznbom" w:id="22"/>
+      <w:bookmarkEnd w:id="22"/>
       <w:r>
         <w:rPr>
           <w:rtl w:val="0"/>
@@ -2946,6 +4772,9 @@
           <w:numId w:val="22"/>
         </w:numPr>
         <w:ind w:left="720" w:hanging="360"/>
+        <w:rPr>
+          <w:u w:val="none"/>
+        </w:rPr>
       </w:pPr>
       <w:r>
         <w:rPr>
@@ -2961,6 +4790,9 @@
           <w:numId w:val="22"/>
         </w:numPr>
         <w:ind w:left="720" w:hanging="360"/>
+        <w:rPr>
+          <w:u w:val="none"/>
+        </w:rPr>
       </w:pPr>
       <w:r>
         <w:rPr>
@@ -2976,6 +4808,9 @@
           <w:numId w:val="22"/>
         </w:numPr>
         <w:ind w:left="720" w:hanging="360"/>
+        <w:rPr>
+          <w:u w:val="none"/>
+        </w:rPr>
       </w:pPr>
       <w:r>
         <w:rPr>
@@ -2991,6 +4826,9 @@
           <w:numId w:val="22"/>
         </w:numPr>
         <w:ind w:left="720" w:hanging="360"/>
+        <w:rPr>
+          <w:u w:val="none"/>
+        </w:rPr>
       </w:pPr>
       <w:r>
         <w:rPr>
@@ -3001,953 +4839,21 @@
     </w:p>
     <w:p>
       <w:pPr>
+        <w:rPr/>
+      </w:pPr>
+      <w:r>
+        <w:rPr>
+          <w:rtl w:val="0"/>
+        </w:rPr>
+      </w:r>
+    </w:p>
+    <w:p>
+      <w:pPr>
         <w:pStyle w:val="Heading3"/>
         <w:rPr/>
       </w:pPr>
-      <w:bookmarkStart w:colFirst="0" w:colLast="0" w:name="_prn0iilpuelk" w:id="16"/>
-      <w:bookmarkEnd w:id="16"/>
-      <w:r>
-        <w:rPr>
-          <w:rtl w:val="0"/>
-        </w:rPr>
-        <w:t xml:space="preserve">Primary Flow of Events:</w:t>
-      </w:r>
-    </w:p>
-    <w:p>
-      <w:pPr>
-        <w:numPr>
-          <w:ilvl w:val="0"/>
-          <w:numId w:val="20"/>
-        </w:numPr>
-        <w:ind w:left="720" w:hanging="360"/>
-      </w:pPr>
-      <w:r>
-        <w:rPr>
-          <w:rtl w:val="0"/>
-        </w:rPr>
-        <w:t xml:space="preserve">On home screen, user is selects one of two buttons, “Looking for a group”</w:t>
-      </w:r>
-    </w:p>
-    <w:p>
-      <w:pPr>
-        <w:numPr>
-          <w:ilvl w:val="0"/>
-          <w:numId w:val="20"/>
-        </w:numPr>
-        <w:ind w:left="720" w:hanging="360"/>
-      </w:pPr>
-      <w:r>
-        <w:rPr>
-          <w:rtl w:val="0"/>
-        </w:rPr>
-        <w:t xml:space="preserve">System checks if user is currently signed in</w:t>
-      </w:r>
-    </w:p>
-    <w:p>
-      <w:pPr>
-        <w:numPr>
-          <w:ilvl w:val="1"/>
-          <w:numId w:val="20"/>
-        </w:numPr>
-        <w:ind w:left="1440" w:hanging="360"/>
-      </w:pPr>
-      <w:r>
-        <w:rPr>
-          <w:rtl w:val="0"/>
-        </w:rPr>
-        <w:t xml:space="preserve">If user is not signed in, user will be directed to Alternative Flow 1</w:t>
-      </w:r>
-    </w:p>
-    <w:p>
-      <w:pPr>
-        <w:numPr>
-          <w:ilvl w:val="0"/>
-          <w:numId w:val="20"/>
-        </w:numPr>
-        <w:ind w:left="720" w:hanging="360"/>
-        <w:rPr>
-          <w:u w:val="none"/>
-        </w:rPr>
-      </w:pPr>
-      <w:r>
-        <w:rPr>
-          <w:rtl w:val="0"/>
-        </w:rPr>
-        <w:t xml:space="preserve">User enters game title into search bar</w:t>
-      </w:r>
-    </w:p>
-    <w:p>
-      <w:pPr>
-        <w:numPr>
-          <w:ilvl w:val="1"/>
-          <w:numId w:val="20"/>
-        </w:numPr>
-        <w:ind w:left="1440" w:hanging="360"/>
-        <w:rPr>
-          <w:u w:val="none"/>
-        </w:rPr>
-      </w:pPr>
-      <w:r>
-        <w:rPr>
-          <w:rtl w:val="0"/>
-        </w:rPr>
-        <w:t xml:space="preserve">If game title does not exist in database, user is directed to Alternative Flow 3</w:t>
-      </w:r>
-    </w:p>
-    <w:p>
-      <w:pPr>
-        <w:numPr>
-          <w:ilvl w:val="0"/>
-          <w:numId w:val="20"/>
-        </w:numPr>
-        <w:ind w:left="720" w:hanging="360"/>
-        <w:rPr>
-          <w:u w:val="none"/>
-        </w:rPr>
-      </w:pPr>
-      <w:r>
-        <w:rPr>
-          <w:rtl w:val="0"/>
-        </w:rPr>
-        <w:t xml:space="preserve">System displays groups containing input titles.</w:t>
-      </w:r>
-    </w:p>
-    <w:p>
-      <w:pPr>
-        <w:numPr>
-          <w:ilvl w:val="0"/>
-          <w:numId w:val="20"/>
-        </w:numPr>
-        <w:ind w:left="720" w:hanging="360"/>
-        <w:rPr>
-          <w:u w:val="none"/>
-        </w:rPr>
-      </w:pPr>
-      <w:r>
-        <w:rPr>
-          <w:rtl w:val="0"/>
-        </w:rPr>
-        <w:t xml:space="preserve">User selects group card</w:t>
-      </w:r>
-    </w:p>
-    <w:p>
-      <w:pPr>
-        <w:numPr>
-          <w:ilvl w:val="0"/>
-          <w:numId w:val="20"/>
-        </w:numPr>
-        <w:ind w:left="720" w:hanging="360"/>
-        <w:rPr>
-          <w:u w:val="none"/>
-        </w:rPr>
-      </w:pPr>
-      <w:r>
-        <w:rPr>
-          <w:rtl w:val="0"/>
-        </w:rPr>
-        <w:t xml:space="preserve">User is displays group information page</w:t>
-      </w:r>
-    </w:p>
-    <w:p>
-      <w:pPr>
-        <w:numPr>
-          <w:ilvl w:val="0"/>
-          <w:numId w:val="20"/>
-        </w:numPr>
-        <w:ind w:left="720" w:hanging="360"/>
-        <w:rPr>
-          <w:u w:val="none"/>
-        </w:rPr>
-      </w:pPr>
-      <w:r>
-        <w:rPr>
-          <w:rtl w:val="0"/>
-        </w:rPr>
-        <w:t xml:space="preserve">User presses “Request to Join Group”</w:t>
-      </w:r>
-    </w:p>
-    <w:p>
-      <w:pPr>
-        <w:numPr>
-          <w:ilvl w:val="0"/>
-          <w:numId w:val="20"/>
-        </w:numPr>
-        <w:ind w:left="720" w:hanging="360"/>
-        <w:rPr>
-          <w:u w:val="none"/>
-        </w:rPr>
-      </w:pPr>
-      <w:r>
-        <w:rPr>
-          <w:rtl w:val="0"/>
-        </w:rPr>
-        <w:t xml:space="preserve">System sends request to group owner</w:t>
-      </w:r>
-    </w:p>
-    <w:p>
-      <w:pPr>
-        <w:numPr>
-          <w:ilvl w:val="0"/>
-          <w:numId w:val="20"/>
-        </w:numPr>
-        <w:ind w:left="720" w:hanging="360"/>
-        <w:rPr>
-          <w:u w:val="none"/>
-        </w:rPr>
-      </w:pPr>
-      <w:r>
-        <w:rPr>
-          <w:rtl w:val="0"/>
-        </w:rPr>
-        <w:t xml:space="preserve">Terminate Use Case 2: Searching for Group</w:t>
-      </w:r>
-    </w:p>
-    <w:p>
-      <w:pPr>
-        <w:pStyle w:val="Heading3"/>
-        <w:rPr/>
-      </w:pPr>
-      <w:bookmarkStart w:colFirst="0" w:colLast="0" w:name="_fp0t4ibm8xjl" w:id="17"/>
-      <w:bookmarkEnd w:id="17"/>
-      <w:r>
-        <w:rPr>
-          <w:rtl w:val="0"/>
-        </w:rPr>
-        <w:t xml:space="preserve">Alternative Flows:</w:t>
-      </w:r>
-    </w:p>
-    <w:p>
-      <w:pPr>
-        <w:numPr>
-          <w:ilvl w:val="0"/>
-          <w:numId w:val="10"/>
-        </w:numPr>
-        <w:ind w:left="720" w:hanging="360"/>
-        <w:rPr>
-          <w:u w:val="none"/>
-        </w:rPr>
-      </w:pPr>
-      <w:r>
-        <w:rPr>
-          <w:u w:val="single"/>
-          <w:rtl w:val="0"/>
-        </w:rPr>
-        <w:t xml:space="preserve">User is not signed in</w:t>
-      </w:r>
-    </w:p>
-    <w:p>
-      <w:pPr>
-        <w:numPr>
-          <w:ilvl w:val="1"/>
-          <w:numId w:val="10"/>
-        </w:numPr>
-        <w:ind w:left="1440" w:hanging="360"/>
-        <w:rPr>
-          <w:u w:val="none"/>
-        </w:rPr>
-      </w:pPr>
-      <w:r>
-        <w:rPr>
-          <w:rtl w:val="0"/>
-        </w:rPr>
-        <w:t xml:space="preserve">System verifies user is not signed</w:t>
-      </w:r>
-    </w:p>
-    <w:p>
-      <w:pPr>
-        <w:numPr>
-          <w:ilvl w:val="1"/>
-          <w:numId w:val="10"/>
-        </w:numPr>
-        <w:ind w:left="1440" w:hanging="360"/>
-        <w:rPr>
-          <w:u w:val="none"/>
-        </w:rPr>
-      </w:pPr>
-      <w:r>
-        <w:rPr>
-          <w:rtl w:val="0"/>
-        </w:rPr>
-        <w:t xml:space="preserve">System requests login credentials from user</w:t>
-      </w:r>
-    </w:p>
-    <w:p>
-      <w:pPr>
-        <w:numPr>
-          <w:ilvl w:val="2"/>
-          <w:numId w:val="10"/>
-        </w:numPr>
-        <w:ind w:left="2160" w:hanging="360"/>
-        <w:rPr>
-          <w:u w:val="none"/>
-        </w:rPr>
-      </w:pPr>
-      <w:r>
-        <w:rPr>
-          <w:rtl w:val="0"/>
-        </w:rPr>
-        <w:t xml:space="preserve">If user does not have a registered account, alternative flow 2 is followed</w:t>
-      </w:r>
-    </w:p>
-    <w:p>
-      <w:pPr>
-        <w:numPr>
-          <w:ilvl w:val="1"/>
-          <w:numId w:val="10"/>
-        </w:numPr>
-        <w:ind w:left="1440" w:hanging="360"/>
-        <w:rPr>
-          <w:u w:val="none"/>
-        </w:rPr>
-      </w:pPr>
-      <w:r>
-        <w:rPr>
-          <w:rtl w:val="0"/>
-        </w:rPr>
-        <w:t xml:space="preserve">System validates login credentials</w:t>
-      </w:r>
-    </w:p>
-    <w:p>
-      <w:pPr>
-        <w:numPr>
-          <w:ilvl w:val="2"/>
-          <w:numId w:val="10"/>
-        </w:numPr>
-        <w:ind w:left="2160" w:hanging="360"/>
-        <w:rPr>
-          <w:u w:val="none"/>
-        </w:rPr>
-      </w:pPr>
-      <w:r>
-        <w:rPr>
-          <w:rtl w:val="0"/>
-        </w:rPr>
-        <w:t xml:space="preserve">If invalid login credentials, user is returned to step 1.2</w:t>
-      </w:r>
-    </w:p>
-    <w:p>
-      <w:pPr>
-        <w:numPr>
-          <w:ilvl w:val="1"/>
-          <w:numId w:val="10"/>
-        </w:numPr>
-        <w:ind w:left="1440" w:hanging="360"/>
-        <w:rPr>
-          <w:u w:val="none"/>
-        </w:rPr>
-      </w:pPr>
-      <w:r>
-        <w:rPr>
-          <w:rtl w:val="0"/>
-        </w:rPr>
-        <w:t xml:space="preserve">End of Alternative Flow 1, user is returned to Primary Flow step 3</w:t>
-      </w:r>
-    </w:p>
-    <w:p>
-      <w:pPr>
-        <w:numPr>
-          <w:ilvl w:val="0"/>
-          <w:numId w:val="10"/>
-        </w:numPr>
-        <w:ind w:left="720" w:hanging="360"/>
-        <w:rPr>
-          <w:u w:val="none"/>
-        </w:rPr>
-      </w:pPr>
-      <w:r>
-        <w:rPr>
-          <w:u w:val="single"/>
-          <w:rtl w:val="0"/>
-        </w:rPr>
-        <w:t xml:space="preserve">User does not have a registered account</w:t>
-      </w:r>
-    </w:p>
-    <w:p>
-      <w:pPr>
-        <w:numPr>
-          <w:ilvl w:val="1"/>
-          <w:numId w:val="10"/>
-        </w:numPr>
-        <w:ind w:left="1440" w:hanging="360"/>
-        <w:rPr>
-          <w:u w:val="none"/>
-        </w:rPr>
-      </w:pPr>
-      <w:r>
-        <w:rPr>
-          <w:rtl w:val="0"/>
-        </w:rPr>
-        <w:t xml:space="preserve">User is displayed “Create an account” option</w:t>
-      </w:r>
-    </w:p>
-    <w:p>
-      <w:pPr>
-        <w:numPr>
-          <w:ilvl w:val="1"/>
-          <w:numId w:val="10"/>
-        </w:numPr>
-        <w:ind w:left="1440" w:hanging="360"/>
-        <w:rPr>
-          <w:u w:val="none"/>
-        </w:rPr>
-      </w:pPr>
-      <w:r>
-        <w:rPr>
-          <w:rtl w:val="0"/>
-        </w:rPr>
-        <w:t xml:space="preserve">User presses button</w:t>
-      </w:r>
-    </w:p>
-    <w:p>
-      <w:pPr>
-        <w:numPr>
-          <w:ilvl w:val="2"/>
-          <w:numId w:val="10"/>
-        </w:numPr>
-        <w:ind w:left="2160" w:hanging="360"/>
-        <w:rPr>
-          <w:u w:val="none"/>
-        </w:rPr>
-      </w:pPr>
-      <w:r>
-        <w:rPr>
-          <w:rtl w:val="0"/>
-        </w:rPr>
-        <w:t xml:space="preserve">If user does not proceed, user is directed to Primary Flow step 6</w:t>
-      </w:r>
-    </w:p>
-    <w:p>
-      <w:pPr>
-        <w:numPr>
-          <w:ilvl w:val="1"/>
-          <w:numId w:val="10"/>
-        </w:numPr>
-        <w:ind w:left="1440" w:hanging="360"/>
-        <w:rPr>
-          <w:u w:val="none"/>
-        </w:rPr>
-      </w:pPr>
-      <w:r>
-        <w:rPr>
-          <w:rtl w:val="0"/>
-        </w:rPr>
-        <w:t xml:space="preserve">System requests user to input new profile information into form</w:t>
-      </w:r>
-    </w:p>
-    <w:p>
-      <w:pPr>
-        <w:numPr>
-          <w:ilvl w:val="1"/>
-          <w:numId w:val="10"/>
-        </w:numPr>
-        <w:ind w:left="1440" w:hanging="360"/>
-        <w:rPr>
-          <w:u w:val="none"/>
-        </w:rPr>
-      </w:pPr>
-      <w:r>
-        <w:rPr>
-          <w:rtl w:val="0"/>
-        </w:rPr>
-        <w:t xml:space="preserve">User inputs new login information</w:t>
-      </w:r>
-    </w:p>
-    <w:p>
-      <w:pPr>
-        <w:numPr>
-          <w:ilvl w:val="1"/>
-          <w:numId w:val="10"/>
-        </w:numPr>
-        <w:ind w:left="1440" w:hanging="360"/>
-        <w:rPr>
-          <w:u w:val="none"/>
-        </w:rPr>
-      </w:pPr>
-      <w:r>
-        <w:rPr>
-          <w:rtl w:val="0"/>
-        </w:rPr>
-        <w:t xml:space="preserve">User presses submit</w:t>
-      </w:r>
-    </w:p>
-    <w:p>
-      <w:pPr>
-        <w:numPr>
-          <w:ilvl w:val="1"/>
-          <w:numId w:val="10"/>
-        </w:numPr>
-        <w:ind w:left="1440" w:hanging="360"/>
-        <w:rPr>
-          <w:u w:val="none"/>
-        </w:rPr>
-      </w:pPr>
-      <w:r>
-        <w:rPr>
-          <w:rtl w:val="0"/>
-        </w:rPr>
-        <w:t xml:space="preserve">System stores new member information to database</w:t>
-      </w:r>
-    </w:p>
-    <w:p>
-      <w:pPr>
-        <w:numPr>
-          <w:ilvl w:val="1"/>
-          <w:numId w:val="10"/>
-        </w:numPr>
-        <w:ind w:left="1440" w:hanging="360"/>
-        <w:rPr>
-          <w:u w:val="none"/>
-        </w:rPr>
-      </w:pPr>
-      <w:r>
-        <w:rPr>
-          <w:rtl w:val="0"/>
-        </w:rPr>
-        <w:t xml:space="preserve">System redirects user to profile customization page</w:t>
-      </w:r>
-    </w:p>
-    <w:p>
-      <w:pPr>
-        <w:numPr>
-          <w:ilvl w:val="1"/>
-          <w:numId w:val="10"/>
-        </w:numPr>
-        <w:ind w:left="1440" w:hanging="360"/>
-        <w:rPr>
-          <w:u w:val="none"/>
-        </w:rPr>
-      </w:pPr>
-      <w:r>
-        <w:rPr>
-          <w:rtl w:val="0"/>
-        </w:rPr>
-        <w:t xml:space="preserve">User selects custom interests, preferences.</w:t>
-      </w:r>
-    </w:p>
-    <w:p>
-      <w:pPr>
-        <w:numPr>
-          <w:ilvl w:val="1"/>
-          <w:numId w:val="10"/>
-        </w:numPr>
-        <w:ind w:left="1440" w:hanging="360"/>
-        <w:rPr>
-          <w:u w:val="none"/>
-        </w:rPr>
-      </w:pPr>
-      <w:r>
-        <w:rPr>
-          <w:rtl w:val="0"/>
-        </w:rPr>
-        <w:t xml:space="preserve">System saves new account information to member profile in database</w:t>
-      </w:r>
-    </w:p>
-    <w:p>
-      <w:pPr>
-        <w:numPr>
-          <w:ilvl w:val="1"/>
-          <w:numId w:val="10"/>
-        </w:numPr>
-        <w:ind w:left="1440" w:hanging="360"/>
-        <w:rPr>
-          <w:u w:val="none"/>
-        </w:rPr>
-      </w:pPr>
-      <w:r>
-        <w:rPr>
-          <w:rtl w:val="0"/>
-        </w:rPr>
-        <w:t xml:space="preserve">End of Alternative Flow 2, user is redirected to Primary Flow Step 3</w:t>
-      </w:r>
-    </w:p>
-    <w:p>
-      <w:pPr>
-        <w:numPr>
-          <w:ilvl w:val="0"/>
-          <w:numId w:val="10"/>
-        </w:numPr>
-        <w:ind w:left="720" w:hanging="360"/>
-        <w:rPr/>
-      </w:pPr>
-      <w:r>
-        <w:rPr>
-          <w:u w:val="single"/>
-          <w:rtl w:val="0"/>
-        </w:rPr>
-        <w:t xml:space="preserve">User enters invalid characters into search</w:t>
-      </w:r>
-    </w:p>
-    <w:p>
-      <w:pPr>
-        <w:numPr>
-          <w:ilvl w:val="1"/>
-          <w:numId w:val="10"/>
-        </w:numPr>
-        <w:ind w:left="1440" w:hanging="360"/>
-        <w:rPr/>
-      </w:pPr>
-      <w:r>
-        <w:rPr>
-          <w:rtl w:val="0"/>
-        </w:rPr>
-        <w:t xml:space="preserve">System notifies user of invalid input (symbols, punctuation)</w:t>
-      </w:r>
-    </w:p>
-    <w:p>
-      <w:pPr>
-        <w:numPr>
-          <w:ilvl w:val="1"/>
-          <w:numId w:val="10"/>
-        </w:numPr>
-        <w:ind w:left="1440" w:hanging="360"/>
-        <w:rPr>
-          <w:u w:val="none"/>
-        </w:rPr>
-      </w:pPr>
-      <w:r>
-        <w:rPr>
-          <w:rtl w:val="0"/>
-        </w:rPr>
-        <w:t xml:space="preserve">End of Alternative Flow 3, user is directed to Primary Flow step 3</w:t>
-      </w:r>
-    </w:p>
-    <w:p>
-      <w:pPr>
-        <w:numPr>
-          <w:ilvl w:val="0"/>
-          <w:numId w:val="10"/>
-        </w:numPr>
-        <w:ind w:left="720" w:hanging="360"/>
-        <w:rPr/>
-      </w:pPr>
-      <w:r>
-        <w:rPr>
-          <w:u w:val="single"/>
-          <w:rtl w:val="0"/>
-        </w:rPr>
-        <w:t xml:space="preserve">User enters game title that does not exist in system database</w:t>
-      </w:r>
-    </w:p>
-    <w:p>
-      <w:pPr>
-        <w:numPr>
-          <w:ilvl w:val="1"/>
-          <w:numId w:val="10"/>
-        </w:numPr>
-        <w:ind w:left="1440" w:hanging="360"/>
-        <w:rPr/>
-      </w:pPr>
-      <w:r>
-        <w:rPr>
-          <w:rtl w:val="0"/>
-        </w:rPr>
-        <w:t xml:space="preserve">System notifies user that group for game title input does not exist</w:t>
-      </w:r>
-    </w:p>
-    <w:p>
-      <w:pPr>
-        <w:numPr>
-          <w:ilvl w:val="1"/>
-          <w:numId w:val="10"/>
-        </w:numPr>
-        <w:ind w:left="1440" w:hanging="360"/>
-        <w:rPr>
-          <w:u w:val="none"/>
-        </w:rPr>
-      </w:pPr>
-      <w:r>
-        <w:rPr>
-          <w:rtl w:val="0"/>
-        </w:rPr>
-        <w:t xml:space="preserve">System performs Use Case: Creating a Group</w:t>
-      </w:r>
-    </w:p>
-    <w:p>
-      <w:pPr>
-        <w:numPr>
-          <w:ilvl w:val="0"/>
-          <w:numId w:val="10"/>
-        </w:numPr>
-        <w:ind w:left="720" w:hanging="360"/>
-        <w:rPr/>
-      </w:pPr>
-      <w:r>
-        <w:rPr>
-          <w:u w:val="single"/>
-          <w:rtl w:val="0"/>
-        </w:rPr>
-        <w:t xml:space="preserve">User is suggested groups to join based in profile</w:t>
-      </w:r>
-    </w:p>
-    <w:p>
-      <w:pPr>
-        <w:numPr>
-          <w:ilvl w:val="1"/>
-          <w:numId w:val="10"/>
-        </w:numPr>
-        <w:ind w:left="1440" w:hanging="360"/>
-        <w:rPr/>
-      </w:pPr>
-      <w:r>
-        <w:rPr>
-          <w:rtl w:val="0"/>
-        </w:rPr>
-        <w:t xml:space="preserve">System displays suggested groups to user based on profile matches</w:t>
-      </w:r>
-    </w:p>
-    <w:p>
-      <w:pPr>
-        <w:numPr>
-          <w:ilvl w:val="1"/>
-          <w:numId w:val="10"/>
-        </w:numPr>
-        <w:ind w:left="1440" w:hanging="360"/>
-        <w:rPr>
-          <w:u w:val="none"/>
-        </w:rPr>
-      </w:pPr>
-      <w:r>
-        <w:rPr>
-          <w:rtl w:val="0"/>
-        </w:rPr>
-        <w:t xml:space="preserve">End of Alternative Flow 5, user is redirected to Primary Flow Step 3</w:t>
-      </w:r>
-    </w:p>
-    <w:p>
-      <w:pPr>
-        <w:rPr/>
-      </w:pPr>
-      <w:r>
-        <w:rPr>
-          <w:rtl w:val="0"/>
-        </w:rPr>
-      </w:r>
-    </w:p>
-    <w:p>
-      <w:pPr>
-        <w:pStyle w:val="Heading2"/>
-        <w:rPr/>
-      </w:pPr>
-      <w:bookmarkStart w:colFirst="0" w:colLast="0" w:name="_goc7lujvde91" w:id="18"/>
-      <w:bookmarkEnd w:id="18"/>
-      <w:r>
-        <w:rPr>
-          <w:rtl w:val="0"/>
-        </w:rPr>
-        <w:t xml:space="preserve">Use Case 3: Creating a Group</w:t>
-      </w:r>
-    </w:p>
-    <w:p>
-      <w:pPr>
-        <w:rPr/>
-      </w:pPr>
-      <w:r>
-        <w:rPr>
-          <w:rtl w:val="0"/>
-        </w:rPr>
-        <w:t xml:space="preserve">The user loads into the homepage and wants to create a new group based on a game title or genre. The user selects the button to create a new group. The user will fill out a group creation form providing information about the group. User will submit the form. The system will save the new group information to the database.</w:t>
-      </w:r>
-    </w:p>
-    <w:p>
-      <w:pPr>
-        <w:pStyle w:val="Heading3"/>
-        <w:rPr/>
-      </w:pPr>
-      <w:bookmarkStart w:colFirst="0" w:colLast="0" w:name="_mqdv038rhh9a" w:id="19"/>
-      <w:bookmarkEnd w:id="19"/>
-      <w:r>
-        <w:rPr>
-          <w:rtl w:val="0"/>
-        </w:rPr>
-        <w:t xml:space="preserve">Description:</w:t>
-      </w:r>
-    </w:p>
-    <w:p>
-      <w:pPr>
-        <w:rPr/>
-      </w:pPr>
-      <w:r>
-        <w:rPr>
-          <w:rtl w:val="0"/>
-        </w:rPr>
-        <w:t xml:space="preserve">This use case will describe how the user will create a group for a game title. </w:t>
-      </w:r>
-    </w:p>
-    <w:p>
-      <w:pPr>
-        <w:rPr/>
-      </w:pPr>
-      <w:r>
-        <w:rPr>
-          <w:rtl w:val="0"/>
-        </w:rPr>
-      </w:r>
-    </w:p>
-    <w:p>
-      <w:pPr>
-        <w:pStyle w:val="Heading3"/>
-        <w:rPr/>
-      </w:pPr>
-      <w:bookmarkStart w:colFirst="0" w:colLast="0" w:name="_i5lrugtgyxjd" w:id="20"/>
-      <w:bookmarkEnd w:id="20"/>
-      <w:r>
-        <w:rPr>
-          <w:rtl w:val="0"/>
-        </w:rPr>
-        <w:t xml:space="preserve">Actors:</w:t>
-      </w:r>
-    </w:p>
-    <w:p>
-      <w:pPr>
-        <w:numPr>
-          <w:ilvl w:val="0"/>
-          <w:numId w:val="15"/>
-        </w:numPr>
-        <w:ind w:left="720" w:hanging="360"/>
-      </w:pPr>
-      <w:r>
-        <w:rPr>
-          <w:rtl w:val="0"/>
-        </w:rPr>
-        <w:t xml:space="preserve">User</w:t>
-      </w:r>
-    </w:p>
-    <w:p>
-      <w:pPr>
-        <w:numPr>
-          <w:ilvl w:val="0"/>
-          <w:numId w:val="15"/>
-        </w:numPr>
-        <w:ind w:left="720" w:hanging="360"/>
-        <w:rPr>
-          <w:u w:val="none"/>
-        </w:rPr>
-      </w:pPr>
-      <w:r>
-        <w:rPr>
-          <w:rtl w:val="0"/>
-        </w:rPr>
-        <w:t xml:space="preserve">Group Admin</w:t>
-      </w:r>
-    </w:p>
-    <w:p>
-      <w:pPr>
-        <w:numPr>
-          <w:ilvl w:val="0"/>
-          <w:numId w:val="15"/>
-        </w:numPr>
-        <w:ind w:left="720" w:hanging="360"/>
-      </w:pPr>
-      <w:r>
-        <w:rPr>
-          <w:rtl w:val="0"/>
-        </w:rPr>
-        <w:t xml:space="preserve">System</w:t>
-      </w:r>
-    </w:p>
-    <w:p>
-      <w:pPr>
-        <w:pStyle w:val="Heading3"/>
-        <w:rPr/>
-      </w:pPr>
-      <w:bookmarkStart w:colFirst="0" w:colLast="0" w:name="_gdskxydznbom" w:id="21"/>
-      <w:bookmarkEnd w:id="21"/>
-      <w:r>
-        <w:rPr>
-          <w:rtl w:val="0"/>
-        </w:rPr>
-        <w:t xml:space="preserve">Preconditions:</w:t>
-      </w:r>
-    </w:p>
-    <w:p>
-      <w:pPr>
-        <w:numPr>
-          <w:ilvl w:val="0"/>
-          <w:numId w:val="21"/>
-        </w:numPr>
-        <w:ind w:left="720" w:hanging="360"/>
-        <w:rPr>
-          <w:u w:val="none"/>
-        </w:rPr>
-      </w:pPr>
-      <w:r>
-        <w:rPr>
-          <w:rtl w:val="0"/>
-        </w:rPr>
-        <w:t xml:space="preserve">Server is online</w:t>
-      </w:r>
-    </w:p>
-    <w:p>
-      <w:pPr>
-        <w:numPr>
-          <w:ilvl w:val="0"/>
-          <w:numId w:val="21"/>
-        </w:numPr>
-        <w:ind w:left="720" w:hanging="360"/>
-        <w:rPr>
-          <w:u w:val="none"/>
-        </w:rPr>
-      </w:pPr>
-      <w:r>
-        <w:rPr>
-          <w:rtl w:val="0"/>
-        </w:rPr>
-        <w:t xml:space="preserve">User is connected to the Internet</w:t>
-      </w:r>
-    </w:p>
-    <w:p>
-      <w:pPr>
-        <w:numPr>
-          <w:ilvl w:val="0"/>
-          <w:numId w:val="21"/>
-        </w:numPr>
-        <w:ind w:left="720" w:hanging="360"/>
-        <w:rPr>
-          <w:u w:val="none"/>
-        </w:rPr>
-      </w:pPr>
-      <w:r>
-        <w:rPr>
-          <w:rtl w:val="0"/>
-        </w:rPr>
-        <w:t xml:space="preserve">User has a registered account</w:t>
-      </w:r>
-    </w:p>
-    <w:p>
-      <w:pPr>
-        <w:numPr>
-          <w:ilvl w:val="0"/>
-          <w:numId w:val="21"/>
-        </w:numPr>
-        <w:ind w:left="720" w:hanging="360"/>
-        <w:rPr>
-          <w:u w:val="none"/>
-        </w:rPr>
-      </w:pPr>
-      <w:r>
-        <w:rPr>
-          <w:rtl w:val="0"/>
-        </w:rPr>
-        <w:t xml:space="preserve">User is signed into their account</w:t>
-      </w:r>
-    </w:p>
-    <w:p>
-      <w:pPr>
-        <w:rPr/>
-      </w:pPr>
-      <w:r>
-        <w:rPr>
-          <w:rtl w:val="0"/>
-        </w:rPr>
-      </w:r>
-    </w:p>
-    <w:p>
-      <w:pPr>
-        <w:pStyle w:val="Heading3"/>
-        <w:rPr/>
-      </w:pPr>
-      <w:bookmarkStart w:colFirst="0" w:colLast="0" w:name="_xra66fzduyq0" w:id="22"/>
-      <w:bookmarkEnd w:id="22"/>
+      <w:bookmarkStart w:colFirst="0" w:colLast="0" w:name="_xra66fzduyq0" w:id="23"/>
+      <w:bookmarkEnd w:id="23"/>
       <w:r>
         <w:rPr>
           <w:rtl w:val="0"/>
@@ -4098,8 +5004,8 @@
         <w:pStyle w:val="Heading3"/>
         <w:rPr/>
       </w:pPr>
-      <w:bookmarkStart w:colFirst="0" w:colLast="0" w:name="_tn82rjj2ec8x" w:id="23"/>
-      <w:bookmarkEnd w:id="23"/>
+      <w:bookmarkStart w:colFirst="0" w:colLast="0" w:name="_tn82rjj2ec8x" w:id="24"/>
+      <w:bookmarkEnd w:id="24"/>
       <w:r>
         <w:rPr>
           <w:rtl w:val="0"/>
@@ -4410,8 +5316,8 @@
         <w:pStyle w:val="Heading2"/>
         <w:rPr/>
       </w:pPr>
-      <w:bookmarkStart w:colFirst="0" w:colLast="0" w:name="_hsza6pn68gfm" w:id="24"/>
-      <w:bookmarkEnd w:id="24"/>
+      <w:bookmarkStart w:colFirst="0" w:colLast="0" w:name="_hsza6pn68gfm" w:id="25"/>
+      <w:bookmarkEnd w:id="25"/>
       <w:r>
         <w:rPr>
           <w:rtl w:val="0"/>
@@ -4435,8 +5341,8 @@
         <w:pStyle w:val="Heading3"/>
         <w:rPr/>
       </w:pPr>
-      <w:bookmarkStart w:colFirst="0" w:colLast="0" w:name="_gcwhc98qfbyb" w:id="25"/>
-      <w:bookmarkEnd w:id="25"/>
+      <w:bookmarkStart w:colFirst="0" w:colLast="0" w:name="_gcwhc98qfbyb" w:id="26"/>
+      <w:bookmarkEnd w:id="26"/>
       <w:r>
         <w:rPr>
           <w:rtl w:val="0"/>
@@ -4470,8 +5376,8 @@
         <w:pStyle w:val="Heading3"/>
         <w:rPr/>
       </w:pPr>
-      <w:bookmarkStart w:colFirst="0" w:colLast="0" w:name="_x0bk3kpevu2a" w:id="26"/>
-      <w:bookmarkEnd w:id="26"/>
+      <w:bookmarkStart w:colFirst="0" w:colLast="0" w:name="_x0bk3kpevu2a" w:id="27"/>
+      <w:bookmarkEnd w:id="27"/>
       <w:r>
         <w:rPr>
           <w:rtl w:val="0"/>
@@ -4514,8 +5420,8 @@
         <w:pStyle w:val="Heading3"/>
         <w:rPr/>
       </w:pPr>
-      <w:bookmarkStart w:colFirst="0" w:colLast="0" w:name="_fo2tjg4pnqls" w:id="27"/>
-      <w:bookmarkEnd w:id="27"/>
+      <w:bookmarkStart w:colFirst="0" w:colLast="0" w:name="_fo2tjg4pnqls" w:id="28"/>
+      <w:bookmarkEnd w:id="28"/>
       <w:r>
         <w:rPr>
           <w:rtl w:val="0"/>
@@ -4527,7 +5433,7 @@
       <w:pPr>
         <w:numPr>
           <w:ilvl w:val="0"/>
-          <w:numId w:val="18"/>
+          <w:numId w:val="19"/>
         </w:numPr>
         <w:ind w:left="720" w:hanging="360"/>
       </w:pPr>
@@ -4542,7 +5448,7 @@
       <w:pPr>
         <w:numPr>
           <w:ilvl w:val="0"/>
-          <w:numId w:val="18"/>
+          <w:numId w:val="19"/>
         </w:numPr>
         <w:ind w:left="720" w:hanging="360"/>
       </w:pPr>
@@ -4557,7 +5463,7 @@
       <w:pPr>
         <w:numPr>
           <w:ilvl w:val="0"/>
-          <w:numId w:val="18"/>
+          <w:numId w:val="19"/>
         </w:numPr>
         <w:ind w:left="720" w:hanging="360"/>
       </w:pPr>
@@ -4572,7 +5478,7 @@
       <w:pPr>
         <w:numPr>
           <w:ilvl w:val="0"/>
-          <w:numId w:val="18"/>
+          <w:numId w:val="19"/>
         </w:numPr>
         <w:ind w:left="720" w:hanging="360"/>
       </w:pPr>
@@ -4587,7 +5493,7 @@
       <w:pPr>
         <w:numPr>
           <w:ilvl w:val="0"/>
-          <w:numId w:val="18"/>
+          <w:numId w:val="19"/>
         </w:numPr>
         <w:ind w:left="720" w:hanging="360"/>
         <w:rPr>
@@ -4606,8 +5512,8 @@
         <w:pStyle w:val="Heading3"/>
         <w:rPr/>
       </w:pPr>
-      <w:bookmarkStart w:colFirst="0" w:colLast="0" w:name="_4bewywwsb9l0" w:id="28"/>
-      <w:bookmarkEnd w:id="28"/>
+      <w:bookmarkStart w:colFirst="0" w:colLast="0" w:name="_4bewywwsb9l0" w:id="29"/>
+      <w:bookmarkEnd w:id="29"/>
       <w:r>
         <w:rPr>
           <w:rtl w:val="0"/>
@@ -4782,8 +5688,8 @@
         <w:pStyle w:val="Heading3"/>
         <w:rPr/>
       </w:pPr>
-      <w:bookmarkStart w:colFirst="0" w:colLast="0" w:name="_s0o4kc7o166d" w:id="29"/>
-      <w:bookmarkEnd w:id="29"/>
+      <w:bookmarkStart w:colFirst="0" w:colLast="0" w:name="_s0o4kc7o166d" w:id="30"/>
+      <w:bookmarkEnd w:id="30"/>
       <w:r>
         <w:rPr>
           <w:rtl w:val="0"/>
@@ -4994,8 +5900,8 @@
           <w:szCs w:val="36"/>
         </w:rPr>
       </w:pPr>
-      <w:bookmarkStart w:colFirst="0" w:colLast="0" w:name="_ao8pkpsxjsaz" w:id="30"/>
-      <w:bookmarkEnd w:id="30"/>
+      <w:bookmarkStart w:colFirst="0" w:colLast="0" w:name="_ao8pkpsxjsaz" w:id="31"/>
+      <w:bookmarkEnd w:id="31"/>
       <w:r>
         <w:rPr>
           <w:sz w:val="36"/>
@@ -6889,8 +7795,8 @@
           <w:szCs w:val="36"/>
         </w:rPr>
       </w:pPr>
-      <w:bookmarkStart w:colFirst="0" w:colLast="0" w:name="_daix246417hi" w:id="31"/>
-      <w:bookmarkEnd w:id="31"/>
+      <w:bookmarkStart w:colFirst="0" w:colLast="0" w:name="_daix246417hi" w:id="32"/>
+      <w:bookmarkEnd w:id="32"/>
       <w:r>
         <w:rPr>
           <w:sz w:val="36"/>
@@ -8096,8 +9002,8 @@
           <w:szCs w:val="36"/>
         </w:rPr>
       </w:pPr>
-      <w:bookmarkStart w:colFirst="0" w:colLast="0" w:name="_qn5br9e2c24t" w:id="32"/>
-      <w:bookmarkEnd w:id="32"/>
+      <w:bookmarkStart w:colFirst="0" w:colLast="0" w:name="_qn5br9e2c24t" w:id="33"/>
+      <w:bookmarkEnd w:id="33"/>
       <w:r>
         <w:rPr>
           <w:sz w:val="36"/>
@@ -8638,8 +9544,8 @@
           <w:szCs w:val="36"/>
         </w:rPr>
       </w:pPr>
-      <w:bookmarkStart w:colFirst="0" w:colLast="0" w:name="_ump8inmorzpk" w:id="33"/>
-      <w:bookmarkEnd w:id="33"/>
+      <w:bookmarkStart w:colFirst="0" w:colLast="0" w:name="_ump8inmorzpk" w:id="34"/>
+      <w:bookmarkEnd w:id="34"/>
       <w:r>
         <w:rPr>
           <w:sz w:val="36"/>
@@ -8654,8 +9560,8 @@
         <w:pStyle w:val="Heading2"/>
         <w:rPr/>
       </w:pPr>
-      <w:bookmarkStart w:colFirst="0" w:colLast="0" w:name="_jca5llp5rtvr" w:id="34"/>
-      <w:bookmarkEnd w:id="34"/>
+      <w:bookmarkStart w:colFirst="0" w:colLast="0" w:name="_jca5llp5rtvr" w:id="35"/>
+      <w:bookmarkEnd w:id="35"/>
       <w:r>
         <w:rPr>
           <w:rtl w:val="0"/>
@@ -8933,8 +9839,8 @@
         <w:pStyle w:val="Heading2"/>
         <w:rPr/>
       </w:pPr>
-      <w:bookmarkStart w:colFirst="0" w:colLast="0" w:name="_r502vftcwhzn" w:id="35"/>
-      <w:bookmarkEnd w:id="35"/>
+      <w:bookmarkStart w:colFirst="0" w:colLast="0" w:name="_r502vftcwhzn" w:id="36"/>
+      <w:bookmarkEnd w:id="36"/>
       <w:r>
         <w:rPr>
           <w:rtl w:val="0"/>
@@ -8946,7 +9852,7 @@
       <w:pPr>
         <w:numPr>
           <w:ilvl w:val="0"/>
-          <w:numId w:val="19"/>
+          <w:numId w:val="20"/>
         </w:numPr>
         <w:ind w:left="720" w:hanging="360"/>
         <w:rPr>
@@ -8976,7 +9882,7 @@
       <w:pPr>
         <w:numPr>
           <w:ilvl w:val="1"/>
-          <w:numId w:val="19"/>
+          <w:numId w:val="20"/>
         </w:numPr>
         <w:ind w:left="1440" w:hanging="360"/>
         <w:rPr/>
@@ -8999,7 +9905,7 @@
       <w:pPr>
         <w:numPr>
           <w:ilvl w:val="1"/>
-          <w:numId w:val="19"/>
+          <w:numId w:val="20"/>
         </w:numPr>
         <w:ind w:left="1440" w:hanging="360"/>
         <w:rPr/>
@@ -9022,7 +9928,7 @@
       <w:pPr>
         <w:numPr>
           <w:ilvl w:val="1"/>
-          <w:numId w:val="19"/>
+          <w:numId w:val="20"/>
         </w:numPr>
         <w:ind w:left="1440" w:hanging="360"/>
         <w:rPr/>
@@ -9045,7 +9951,7 @@
       <w:pPr>
         <w:numPr>
           <w:ilvl w:val="1"/>
-          <w:numId w:val="19"/>
+          <w:numId w:val="20"/>
         </w:numPr>
         <w:ind w:left="1440" w:hanging="360"/>
         <w:rPr/>
@@ -9068,7 +9974,7 @@
       <w:pPr>
         <w:numPr>
           <w:ilvl w:val="1"/>
-          <w:numId w:val="19"/>
+          <w:numId w:val="20"/>
         </w:numPr>
         <w:ind w:left="1440" w:hanging="360"/>
         <w:rPr/>
@@ -9092,8 +9998,8 @@
         <w:pStyle w:val="Heading2"/>
         <w:rPr/>
       </w:pPr>
-      <w:bookmarkStart w:colFirst="0" w:colLast="0" w:name="_2uflqgpuu1rf" w:id="36"/>
-      <w:bookmarkEnd w:id="36"/>
+      <w:bookmarkStart w:colFirst="0" w:colLast="0" w:name="_2uflqgpuu1rf" w:id="37"/>
+      <w:bookmarkEnd w:id="37"/>
       <w:r>
         <w:rPr>
           <w:rtl w:val="0"/>
@@ -9164,7 +10070,7 @@
                     <pic:cNvPicPr preferRelativeResize="0"/>
                   </pic:nvPicPr>
                   <pic:blipFill>
-                    <a:blip r:embed="rId6"/>
+                    <a:blip r:embed="rId8"/>
                     <a:srcRect b="0" l="0" r="0" t="0"/>
                     <a:stretch>
                       <a:fillRect/>
@@ -10114,8 +11020,8 @@
         <w:pStyle w:val="Heading1"/>
         <w:rPr/>
       </w:pPr>
-      <w:bookmarkStart w:colFirst="0" w:colLast="0" w:name="_z64s7mo9ypki" w:id="37"/>
-      <w:bookmarkEnd w:id="37"/>
+      <w:bookmarkStart w:colFirst="0" w:colLast="0" w:name="_z64s7mo9ypki" w:id="38"/>
+      <w:bookmarkEnd w:id="38"/>
       <w:r>
         <w:rPr>
           <w:rtl w:val="0"/>
@@ -10165,7 +11071,7 @@
                     <pic:cNvPicPr preferRelativeResize="0"/>
                   </pic:nvPicPr>
                   <pic:blipFill>
-                    <a:blip r:embed="rId7"/>
+                    <a:blip r:embed="rId9"/>
                     <a:srcRect b="0" l="0" r="0" t="0"/>
                     <a:stretch>
                       <a:fillRect/>
@@ -10220,8 +11126,8 @@
           <w:szCs w:val="22"/>
         </w:rPr>
       </w:pPr>
-      <w:bookmarkStart w:colFirst="0" w:colLast="0" w:name="_b5ecu67h8vpy" w:id="38"/>
-      <w:bookmarkEnd w:id="38"/>
+      <w:bookmarkStart w:colFirst="0" w:colLast="0" w:name="_b5ecu67h8vpy" w:id="39"/>
+      <w:bookmarkEnd w:id="39"/>
       <w:r>
         <w:rPr>
           <w:sz w:val="22"/>
@@ -10239,24 +11145,24 @@
           <w:szCs w:val="22"/>
         </w:rPr>
       </w:pPr>
-      <w:bookmarkStart w:colFirst="0" w:colLast="0" w:name="_wmv2hc5h8l56" w:id="39"/>
-      <w:bookmarkEnd w:id="39"/>
+      <w:bookmarkStart w:colFirst="0" w:colLast="0" w:name="_wmv2hc5h8l56" w:id="40"/>
+      <w:bookmarkEnd w:id="40"/>
       <w:r>
         <w:rPr/>
         <w:drawing>
           <wp:inline distB="114300" distT="114300" distL="114300" distR="114300">
             <wp:extent cx="5514975" cy="4105275"/>
             <wp:effectExtent b="0" l="0" r="0" t="0"/>
-            <wp:docPr id="3" name="image4.png"/>
+            <wp:docPr id="3" name="image3.png"/>
             <a:graphic>
               <a:graphicData uri="http://schemas.openxmlformats.org/drawingml/2006/picture">
                 <pic:pic>
                   <pic:nvPicPr>
-                    <pic:cNvPr id="0" name="image4.png"/>
+                    <pic:cNvPr id="0" name="image3.png"/>
                     <pic:cNvPicPr preferRelativeResize="0"/>
                   </pic:nvPicPr>
                   <pic:blipFill>
-                    <a:blip r:embed="rId8"/>
+                    <a:blip r:embed="rId10"/>
                     <a:srcRect b="0" l="0" r="0" t="0"/>
                     <a:stretch>
                       <a:fillRect/>
@@ -10290,8 +11196,8 @@
           <w:szCs w:val="22"/>
         </w:rPr>
       </w:pPr>
-      <w:bookmarkStart w:colFirst="0" w:colLast="0" w:name="_6hzkdxdutl92" w:id="40"/>
-      <w:bookmarkEnd w:id="40"/>
+      <w:bookmarkStart w:colFirst="0" w:colLast="0" w:name="_6hzkdxdutl92" w:id="41"/>
+      <w:bookmarkEnd w:id="41"/>
       <w:r>
         <w:rPr>
           <w:rtl w:val="0"/>
@@ -10306,8 +11212,8 @@
           <w:szCs w:val="22"/>
         </w:rPr>
       </w:pPr>
-      <w:bookmarkStart w:colFirst="0" w:colLast="0" w:name="_enx4nktdfwjy" w:id="41"/>
-      <w:bookmarkEnd w:id="41"/>
+      <w:bookmarkStart w:colFirst="0" w:colLast="0" w:name="_enx4nktdfwjy" w:id="42"/>
+      <w:bookmarkEnd w:id="42"/>
       <w:r>
         <w:rPr>
           <w:rtl w:val="0"/>
@@ -10322,8 +11228,8 @@
           <w:szCs w:val="22"/>
         </w:rPr>
       </w:pPr>
-      <w:bookmarkStart w:colFirst="0" w:colLast="0" w:name="_syoah7e60ypg" w:id="42"/>
-      <w:bookmarkEnd w:id="42"/>
+      <w:bookmarkStart w:colFirst="0" w:colLast="0" w:name="_syoah7e60ypg" w:id="43"/>
+      <w:bookmarkEnd w:id="43"/>
       <w:r>
         <w:rPr>
           <w:rtl w:val="0"/>
@@ -10338,8 +11244,8 @@
           <w:szCs w:val="22"/>
         </w:rPr>
       </w:pPr>
-      <w:bookmarkStart w:colFirst="0" w:colLast="0" w:name="_gtp81kcl8rpj" w:id="43"/>
-      <w:bookmarkEnd w:id="43"/>
+      <w:bookmarkStart w:colFirst="0" w:colLast="0" w:name="_gtp81kcl8rpj" w:id="44"/>
+      <w:bookmarkEnd w:id="44"/>
       <w:r>
         <w:rPr>
           <w:rtl w:val="0"/>
@@ -10354,8 +11260,8 @@
           <w:szCs w:val="22"/>
         </w:rPr>
       </w:pPr>
-      <w:bookmarkStart w:colFirst="0" w:colLast="0" w:name="_mw96t7p1w0aw" w:id="44"/>
-      <w:bookmarkEnd w:id="44"/>
+      <w:bookmarkStart w:colFirst="0" w:colLast="0" w:name="_mw96t7p1w0aw" w:id="45"/>
+      <w:bookmarkEnd w:id="45"/>
       <w:r>
         <w:rPr>
           <w:rtl w:val="0"/>
@@ -10370,8 +11276,8 @@
           <w:szCs w:val="22"/>
         </w:rPr>
       </w:pPr>
-      <w:bookmarkStart w:colFirst="0" w:colLast="0" w:name="_71o35c4mwfp1" w:id="45"/>
-      <w:bookmarkEnd w:id="45"/>
+      <w:bookmarkStart w:colFirst="0" w:colLast="0" w:name="_71o35c4mwfp1" w:id="46"/>
+      <w:bookmarkEnd w:id="46"/>
       <w:r>
         <w:rPr>
           <w:rtl w:val="0"/>
@@ -10386,8 +11292,8 @@
           <w:szCs w:val="22"/>
         </w:rPr>
       </w:pPr>
-      <w:bookmarkStart w:colFirst="0" w:colLast="0" w:name="_qxvx1qqu6l74" w:id="46"/>
-      <w:bookmarkEnd w:id="46"/>
+      <w:bookmarkStart w:colFirst="0" w:colLast="0" w:name="_qxvx1qqu6l74" w:id="47"/>
+      <w:bookmarkEnd w:id="47"/>
       <w:r>
         <w:rPr>
           <w:rtl w:val="0"/>
@@ -10402,8 +11308,8 @@
           <w:szCs w:val="22"/>
         </w:rPr>
       </w:pPr>
-      <w:bookmarkStart w:colFirst="0" w:colLast="0" w:name="_j2lllba7zvfa" w:id="47"/>
-      <w:bookmarkEnd w:id="47"/>
+      <w:bookmarkStart w:colFirst="0" w:colLast="0" w:name="_j2lllba7zvfa" w:id="48"/>
+      <w:bookmarkEnd w:id="48"/>
       <w:r>
         <w:rPr>
           <w:rtl w:val="0"/>
@@ -10418,8 +11324,8 @@
           <w:szCs w:val="22"/>
         </w:rPr>
       </w:pPr>
-      <w:bookmarkStart w:colFirst="0" w:colLast="0" w:name="_7db2yef156v0" w:id="48"/>
-      <w:bookmarkEnd w:id="48"/>
+      <w:bookmarkStart w:colFirst="0" w:colLast="0" w:name="_7db2yef156v0" w:id="49"/>
+      <w:bookmarkEnd w:id="49"/>
       <w:r>
         <w:rPr>
           <w:sz w:val="22"/>
@@ -10439,16 +11345,16 @@
           <wp:inline distB="114300" distT="114300" distL="114300" distR="114300">
             <wp:extent cx="5943600" cy="4673600"/>
             <wp:effectExtent b="0" l="0" r="0" t="0"/>
-            <wp:docPr id="4" name="image3.png"/>
+            <wp:docPr id="4" name="image4.png"/>
             <a:graphic>
               <a:graphicData uri="http://schemas.openxmlformats.org/drawingml/2006/picture">
                 <pic:pic>
                   <pic:nvPicPr>
-                    <pic:cNvPr id="0" name="image3.png"/>
+                    <pic:cNvPr id="0" name="image4.png"/>
                     <pic:cNvPicPr preferRelativeResize="0"/>
                   </pic:nvPicPr>
                   <pic:blipFill>
-                    <a:blip r:embed="rId9"/>
+                    <a:blip r:embed="rId11"/>
                     <a:srcRect b="0" l="0" r="0" t="0"/>
                     <a:stretch>
                       <a:fillRect/>
@@ -10479,8 +11385,8 @@
         <w:pStyle w:val="Heading1"/>
         <w:rPr/>
       </w:pPr>
-      <w:bookmarkStart w:colFirst="0" w:colLast="0" w:name="_6645l6noybq1" w:id="49"/>
-      <w:bookmarkEnd w:id="49"/>
+      <w:bookmarkStart w:colFirst="0" w:colLast="0" w:name="_6645l6noybq1" w:id="50"/>
+      <w:bookmarkEnd w:id="50"/>
       <w:r>
         <w:rPr>
           <w:rtl w:val="0"/>
@@ -10492,8 +11398,8 @@
         <w:pStyle w:val="Heading1"/>
         <w:rPr/>
       </w:pPr>
-      <w:bookmarkStart w:colFirst="0" w:colLast="0" w:name="_5663tj3hvg93" w:id="50"/>
-      <w:bookmarkEnd w:id="50"/>
+      <w:bookmarkStart w:colFirst="0" w:colLast="0" w:name="_5663tj3hvg93" w:id="51"/>
+      <w:bookmarkEnd w:id="51"/>
       <w:r>
         <w:rPr>
           <w:rtl w:val="0"/>
@@ -10565,8 +11471,8 @@
         <w:pStyle w:val="Heading1"/>
         <w:rPr/>
       </w:pPr>
-      <w:bookmarkStart w:colFirst="0" w:colLast="0" w:name="_bfqmq9bcw1zm" w:id="51"/>
-      <w:bookmarkEnd w:id="51"/>
+      <w:bookmarkStart w:colFirst="0" w:colLast="0" w:name="_bfqmq9bcw1zm" w:id="52"/>
+      <w:bookmarkEnd w:id="52"/>
       <w:r>
         <w:rPr>
           <w:rtl w:val="0"/>
@@ -10595,49 +11501,49 @@
         <w:rPr>
           <w:rtl w:val="0"/>
         </w:rPr>
-        <w:t xml:space="preserve">1. For specific risks, this would also be learning new frameworks and working a lot with jQuery can be a negative for me. I am very knowledgeable in HTML, C++, and Python to help assist any background issues. </w:t>
-      </w:r>
-    </w:p>
-    <w:p>
-      <w:pPr>
-        <w:rPr/>
-      </w:pPr>
-      <w:r>
-        <w:rPr>
-          <w:rtl w:val="0"/>
-        </w:rPr>
-      </w:r>
-    </w:p>
-    <w:p>
-      <w:pPr>
-        <w:rPr/>
-      </w:pPr>
-      <w:r>
-        <w:rPr>
-          <w:rtl w:val="0"/>
-        </w:rPr>
-        <w:t xml:space="preserve">2. Scheduling risks for our team would be gathering information as a whole and also keeping up with each other's progress and can create lag time while creating our website.</w:t>
-      </w:r>
-    </w:p>
-    <w:p>
-      <w:pPr>
-        <w:rPr/>
-      </w:pPr>
-      <w:r>
-        <w:rPr>
-          <w:rtl w:val="0"/>
-        </w:rPr>
-      </w:r>
-    </w:p>
-    <w:p>
-      <w:pPr>
-        <w:rPr/>
-      </w:pPr>
-      <w:r>
-        <w:rPr>
-          <w:rtl w:val="0"/>
-        </w:rPr>
-        <w:t xml:space="preserve">3. For technical risks, I say the most common issue to come upon when creating the website would be trying to solve each other’s code and fix up any issues someone else created. The reason why would be because since the communication is minimal, another user will try to edit the code that someone else created and think there is an issue when really there isn’t. This can cause complications for the code written already and mess up a lot of the data created. Another issue would be how each person on the team applies their coding knowledge. If someone isn’t too familiar with a certain language, this can cause complications with completion time for the website.</w:t>
+        <w:t xml:space="preserve">1. For specific risks, this would also be learning new frameworks and working a lot with jQuery can be a challenge for the team members who may not have worked with it in the past. Many teammates are knowledgeable in HTML, C++, and Python to help assist any frontend and backend issues. Team integration and catching everyone up to speed with newly added code they had not directly worked on can also be a challenge.</w:t>
+      </w:r>
+    </w:p>
+    <w:p>
+      <w:pPr>
+        <w:rPr/>
+      </w:pPr>
+      <w:r>
+        <w:rPr>
+          <w:rtl w:val="0"/>
+        </w:rPr>
+      </w:r>
+    </w:p>
+    <w:p>
+      <w:pPr>
+        <w:rPr/>
+      </w:pPr>
+      <w:r>
+        <w:rPr>
+          <w:rtl w:val="0"/>
+        </w:rPr>
+        <w:t xml:space="preserve">2. Scheduling risks for our team would be gathering information about team progress, maintaining momentum during tight deadlines can create lag time while creating our website.</w:t>
+      </w:r>
+    </w:p>
+    <w:p>
+      <w:pPr>
+        <w:rPr/>
+      </w:pPr>
+      <w:r>
+        <w:rPr>
+          <w:rtl w:val="0"/>
+        </w:rPr>
+      </w:r>
+    </w:p>
+    <w:p>
+      <w:pPr>
+        <w:rPr/>
+      </w:pPr>
+      <w:r>
+        <w:rPr>
+          <w:rtl w:val="0"/>
+        </w:rPr>
+        <w:t xml:space="preserve">3. For technical risks, the most common issue to come upon when creating the website would be trying to solve each other’s code and fix up any issues someone else created. The reason why would be because since the communication is minimal, another user will try to edit the code that someone else created and think there is an issue when really there isn’t. This can cause complications for the code written already and mess up a lot of the data created. Another issue would be how each person on the team applies their coding knowledge. If someone isn’t too familiar with a certain language, this can cause complications with completion time for the website. For example, someone who is extremely comfortable with writing PHP code may need to catch another, less experienced, teammate on what the code means and how changes can be applied without disrupting the established functionality</w:t>
       </w:r>
     </w:p>
     <w:p>
@@ -10679,7 +11585,7 @@
         <w:rPr>
           <w:rtl w:val="0"/>
         </w:rPr>
-        <w:t xml:space="preserve">5. I believe the only issue with copyright would be obtaining pictures and videos for our project. We would need to be able to get content without illegally applying it to our website.</w:t>
+        <w:t xml:space="preserve">5. The only issue with copyright would be obtaining pictures and videos for our project. We would need to be able to get content without illegally applying it to our website. Another legal risk is utilizing open-source resources like libraries and frameworks, and style designs. We will need to ensure all of our code follows does not coincide with any copyrighted content.</w:t>
       </w:r>
     </w:p>
     <w:p>
@@ -10856,8 +11762,8 @@
         <w:pStyle w:val="Heading1"/>
         <w:rPr/>
       </w:pPr>
-      <w:bookmarkStart w:colFirst="0" w:colLast="0" w:name="_6s248lslc84x" w:id="52"/>
-      <w:bookmarkEnd w:id="52"/>
+      <w:bookmarkStart w:colFirst="0" w:colLast="0" w:name="_6s248lslc84x" w:id="53"/>
+      <w:bookmarkEnd w:id="53"/>
       <w:r>
         <w:rPr>
           <w:rtl w:val="0"/>
@@ -10892,7 +11798,7 @@
         </w:rPr>
         <w:t xml:space="preserve">Below is an analysis of ratings for a select few of the competitors from the CNET website article “</w:t>
       </w:r>
-      <w:hyperlink r:id="rId10">
+      <w:hyperlink r:id="rId12">
         <w:r>
           <w:rPr>
             <w:color w:val="1155cc"/>
@@ -13373,7 +14279,7 @@
         </w:rPr>
         <w:t xml:space="preserve">OkCupid - </w:t>
       </w:r>
-      <w:hyperlink r:id="rId11">
+      <w:hyperlink r:id="rId13">
         <w:r>
           <w:rPr>
             <w:b w:val="1"/>
@@ -14108,7 +15014,7 @@
         </w:rPr>
         <w:t xml:space="preserve">Hinge - </w:t>
       </w:r>
-      <w:hyperlink r:id="rId12">
+      <w:hyperlink r:id="rId14">
         <w:r>
           <w:rPr>
             <w:b w:val="1"/>
@@ -14593,7 +15499,7 @@
         </w:rPr>
         <w:t xml:space="preserve">Match - </w:t>
       </w:r>
-      <w:hyperlink r:id="rId13">
+      <w:hyperlink r:id="rId15">
         <w:r>
           <w:rPr>
             <w:b w:val="1"/>
@@ -15476,7 +16382,7 @@
         </w:rPr>
         <w:t xml:space="preserve">Bumble - </w:t>
       </w:r>
-      <w:hyperlink r:id="rId14">
+      <w:hyperlink r:id="rId16">
         <w:r>
           <w:rPr>
             <w:b w:val="1"/>
@@ -16449,7 +17355,7 @@
         </w:rPr>
         <w:t xml:space="preserve">One of the main advantages that LAN Party has over all the other websites listed is the specificity of the site. Out of the websites analyzed (OkCupid, Hinge, Match, and Bumble) none had a game specific search option. If the site did have a search function the available term was generic. An example of a generic term that was integrated is “gaming” and “gaming PC building”. This leaves the user unclear on what type of game another user plays. According to </w:t>
       </w:r>
-      <w:hyperlink r:id="rId15">
+      <w:hyperlink r:id="rId17">
         <w:r>
           <w:rPr>
             <w:color w:val="1155cc"/>
@@ -16631,8 +17537,8 @@
         <w:pStyle w:val="Heading1"/>
         <w:rPr/>
       </w:pPr>
-      <w:bookmarkStart w:colFirst="0" w:colLast="0" w:name="_c782a7co4f6v" w:id="53"/>
-      <w:bookmarkEnd w:id="53"/>
+      <w:bookmarkStart w:colFirst="0" w:colLast="0" w:name="_c782a7co4f6v" w:id="54"/>
+      <w:bookmarkEnd w:id="54"/>
       <w:r>
         <w:rPr>
           <w:sz w:val="36"/>
@@ -16768,7 +17674,7 @@
       </w:r>
     </w:p>
     <w:sectPr>
-      <w:footerReference r:id="rId16" w:type="default"/>
+      <w:footerReference r:id="rId18" w:type="default"/>
       <w:pgSz w:h="15840" w:w="12240" w:orient="portrait"/>
       <w:pgMar w:bottom="1440" w:top="1440" w:left="1440" w:right="1440" w:header="720" w:footer="720"/>
       <w:pgNumType w:start="1"/>
@@ -18667,9 +19573,9 @@
   <w:abstractNum w:abstractNumId="18">
     <w:lvl w:ilvl="0">
       <w:start w:val="1"/>
-      <w:numFmt w:val="decimal"/>
-      <w:lvlText w:val="%1."/>
-      <w:lvlJc w:val="right"/>
+      <w:numFmt w:val="bullet"/>
+      <w:lvlText w:val="●"/>
+      <w:lvlJc w:val="left"/>
       <w:pPr>
         <w:ind w:left="720" w:hanging="360"/>
       </w:pPr>
@@ -18679,9 +19585,9 @@
     </w:lvl>
     <w:lvl w:ilvl="1">
       <w:start w:val="1"/>
-      <w:numFmt w:val="decimal"/>
-      <w:lvlText w:val="%1.%2."/>
-      <w:lvlJc w:val="right"/>
+      <w:numFmt w:val="bullet"/>
+      <w:lvlText w:val="○"/>
+      <w:lvlJc w:val="left"/>
       <w:pPr>
         <w:ind w:left="1440" w:hanging="360"/>
       </w:pPr>
@@ -18691,9 +19597,9 @@
     </w:lvl>
     <w:lvl w:ilvl="2">
       <w:start w:val="1"/>
-      <w:numFmt w:val="decimal"/>
-      <w:lvlText w:val="%1.%2.%3."/>
-      <w:lvlJc w:val="right"/>
+      <w:numFmt w:val="bullet"/>
+      <w:lvlText w:val="■"/>
+      <w:lvlJc w:val="left"/>
       <w:pPr>
         <w:ind w:left="2160" w:hanging="360"/>
       </w:pPr>
@@ -18703,9 +19609,9 @@
     </w:lvl>
     <w:lvl w:ilvl="3">
       <w:start w:val="1"/>
-      <w:numFmt w:val="decimal"/>
-      <w:lvlText w:val="%1.%2.%3.%4."/>
-      <w:lvlJc w:val="right"/>
+      <w:numFmt w:val="bullet"/>
+      <w:lvlText w:val="●"/>
+      <w:lvlJc w:val="left"/>
       <w:pPr>
         <w:ind w:left="2880" w:hanging="360"/>
       </w:pPr>
@@ -18715,9 +19621,9 @@
     </w:lvl>
     <w:lvl w:ilvl="4">
       <w:start w:val="1"/>
-      <w:numFmt w:val="decimal"/>
-      <w:lvlText w:val="%1.%2.%3.%4.%5."/>
-      <w:lvlJc w:val="right"/>
+      <w:numFmt w:val="bullet"/>
+      <w:lvlText w:val="○"/>
+      <w:lvlJc w:val="left"/>
       <w:pPr>
         <w:ind w:left="3600" w:hanging="360"/>
       </w:pPr>
@@ -18727,9 +19633,9 @@
     </w:lvl>
     <w:lvl w:ilvl="5">
       <w:start w:val="1"/>
-      <w:numFmt w:val="decimal"/>
-      <w:lvlText w:val="%1.%2.%3.%4.%5.%6."/>
-      <w:lvlJc w:val="right"/>
+      <w:numFmt w:val="bullet"/>
+      <w:lvlText w:val="■"/>
+      <w:lvlJc w:val="left"/>
       <w:pPr>
         <w:ind w:left="4320" w:hanging="360"/>
       </w:pPr>
@@ -18739,9 +19645,9 @@
     </w:lvl>
     <w:lvl w:ilvl="6">
       <w:start w:val="1"/>
-      <w:numFmt w:val="decimal"/>
-      <w:lvlText w:val="%1.%2.%3.%4.%5.%6.%7."/>
-      <w:lvlJc w:val="right"/>
+      <w:numFmt w:val="bullet"/>
+      <w:lvlText w:val="●"/>
+      <w:lvlJc w:val="left"/>
       <w:pPr>
         <w:ind w:left="5040" w:hanging="360"/>
       </w:pPr>
@@ -18751,9 +19657,9 @@
     </w:lvl>
     <w:lvl w:ilvl="7">
       <w:start w:val="1"/>
-      <w:numFmt w:val="decimal"/>
-      <w:lvlText w:val="%1.%2.%3.%4.%5.%6.%7.%8."/>
-      <w:lvlJc w:val="right"/>
+      <w:numFmt w:val="bullet"/>
+      <w:lvlText w:val="○"/>
+      <w:lvlJc w:val="left"/>
       <w:pPr>
         <w:ind w:left="5760" w:hanging="360"/>
       </w:pPr>
@@ -18763,9 +19669,9 @@
     </w:lvl>
     <w:lvl w:ilvl="8">
       <w:start w:val="1"/>
-      <w:numFmt w:val="decimal"/>
-      <w:lvlText w:val="%1.%2.%3.%4.%5.%6.%7.%8.%9."/>
-      <w:lvlJc w:val="right"/>
+      <w:numFmt w:val="bullet"/>
+      <w:lvlText w:val="■"/>
+      <w:lvlJc w:val="left"/>
       <w:pPr>
         <w:ind w:left="6480" w:hanging="360"/>
       </w:pPr>
@@ -18779,7 +19685,7 @@
       <w:start w:val="1"/>
       <w:numFmt w:val="decimal"/>
       <w:lvlText w:val="%1."/>
-      <w:lvlJc w:val="left"/>
+      <w:lvlJc w:val="right"/>
       <w:pPr>
         <w:ind w:left="720" w:hanging="360"/>
       </w:pPr>
@@ -18789,9 +19695,9 @@
     </w:lvl>
     <w:lvl w:ilvl="1">
       <w:start w:val="1"/>
-      <w:numFmt w:val="lowerLetter"/>
-      <w:lvlText w:val="%2."/>
-      <w:lvlJc w:val="left"/>
+      <w:numFmt w:val="decimal"/>
+      <w:lvlText w:val="%1.%2."/>
+      <w:lvlJc w:val="right"/>
       <w:pPr>
         <w:ind w:left="1440" w:hanging="360"/>
       </w:pPr>
@@ -18801,8 +19707,8 @@
     </w:lvl>
     <w:lvl w:ilvl="2">
       <w:start w:val="1"/>
-      <w:numFmt w:val="lowerRoman"/>
-      <w:lvlText w:val="%3."/>
+      <w:numFmt w:val="decimal"/>
+      <w:lvlText w:val="%1.%2.%3."/>
       <w:lvlJc w:val="right"/>
       <w:pPr>
         <w:ind w:left="2160" w:hanging="360"/>
@@ -18814,8 +19720,8 @@
     <w:lvl w:ilvl="3">
       <w:start w:val="1"/>
       <w:numFmt w:val="decimal"/>
-      <w:lvlText w:val="%4."/>
-      <w:lvlJc w:val="left"/>
+      <w:lvlText w:val="%1.%2.%3.%4."/>
+      <w:lvlJc w:val="right"/>
       <w:pPr>
         <w:ind w:left="2880" w:hanging="360"/>
       </w:pPr>
@@ -18825,9 +19731,9 @@
     </w:lvl>
     <w:lvl w:ilvl="4">
       <w:start w:val="1"/>
-      <w:numFmt w:val="lowerLetter"/>
-      <w:lvlText w:val="%5."/>
-      <w:lvlJc w:val="left"/>
+      <w:numFmt w:val="decimal"/>
+      <w:lvlText w:val="%1.%2.%3.%4.%5."/>
+      <w:lvlJc w:val="right"/>
       <w:pPr>
         <w:ind w:left="3600" w:hanging="360"/>
       </w:pPr>
@@ -18837,8 +19743,8 @@
     </w:lvl>
     <w:lvl w:ilvl="5">
       <w:start w:val="1"/>
-      <w:numFmt w:val="lowerRoman"/>
-      <w:lvlText w:val="%6."/>
+      <w:numFmt w:val="decimal"/>
+      <w:lvlText w:val="%1.%2.%3.%4.%5.%6."/>
       <w:lvlJc w:val="right"/>
       <w:pPr>
         <w:ind w:left="4320" w:hanging="360"/>
@@ -18850,8 +19756,8 @@
     <w:lvl w:ilvl="6">
       <w:start w:val="1"/>
       <w:numFmt w:val="decimal"/>
-      <w:lvlText w:val="%7."/>
-      <w:lvlJc w:val="left"/>
+      <w:lvlText w:val="%1.%2.%3.%4.%5.%6.%7."/>
+      <w:lvlJc w:val="right"/>
       <w:pPr>
         <w:ind w:left="5040" w:hanging="360"/>
       </w:pPr>
@@ -18861,9 +19767,9 @@
     </w:lvl>
     <w:lvl w:ilvl="7">
       <w:start w:val="1"/>
-      <w:numFmt w:val="lowerLetter"/>
-      <w:lvlText w:val="%8."/>
-      <w:lvlJc w:val="left"/>
+      <w:numFmt w:val="decimal"/>
+      <w:lvlText w:val="%1.%2.%3.%4.%5.%6.%7.%8."/>
+      <w:lvlJc w:val="right"/>
       <w:pPr>
         <w:ind w:left="5760" w:hanging="360"/>
       </w:pPr>
@@ -18873,8 +19779,8 @@
     </w:lvl>
     <w:lvl w:ilvl="8">
       <w:start w:val="1"/>
-      <w:numFmt w:val="lowerRoman"/>
-      <w:lvlText w:val="%9."/>
+      <w:numFmt w:val="decimal"/>
+      <w:lvlText w:val="%1.%2.%3.%4.%5.%6.%7.%8.%9."/>
       <w:lvlJc w:val="right"/>
       <w:pPr>
         <w:ind w:left="6480" w:hanging="360"/>
@@ -18889,7 +19795,7 @@
       <w:start w:val="1"/>
       <w:numFmt w:val="decimal"/>
       <w:lvlText w:val="%1."/>
-      <w:lvlJc w:val="right"/>
+      <w:lvlJc w:val="left"/>
       <w:pPr>
         <w:ind w:left="720" w:hanging="360"/>
       </w:pPr>
@@ -18899,9 +19805,9 @@
     </w:lvl>
     <w:lvl w:ilvl="1">
       <w:start w:val="1"/>
-      <w:numFmt w:val="decimal"/>
-      <w:lvlText w:val="%1.%2."/>
-      <w:lvlJc w:val="right"/>
+      <w:numFmt w:val="lowerLetter"/>
+      <w:lvlText w:val="%2."/>
+      <w:lvlJc w:val="left"/>
       <w:pPr>
         <w:ind w:left="1440" w:hanging="360"/>
       </w:pPr>
@@ -18911,8 +19817,8 @@
     </w:lvl>
     <w:lvl w:ilvl="2">
       <w:start w:val="1"/>
-      <w:numFmt w:val="decimal"/>
-      <w:lvlText w:val="%1.%2.%3."/>
+      <w:numFmt w:val="lowerRoman"/>
+      <w:lvlText w:val="%3."/>
       <w:lvlJc w:val="right"/>
       <w:pPr>
         <w:ind w:left="2160" w:hanging="360"/>
@@ -18924,8 +19830,8 @@
     <w:lvl w:ilvl="3">
       <w:start w:val="1"/>
       <w:numFmt w:val="decimal"/>
-      <w:lvlText w:val="%1.%2.%3.%4."/>
-      <w:lvlJc w:val="right"/>
+      <w:lvlText w:val="%4."/>
+      <w:lvlJc w:val="left"/>
       <w:pPr>
         <w:ind w:left="2880" w:hanging="360"/>
       </w:pPr>
@@ -18935,9 +19841,9 @@
     </w:lvl>
     <w:lvl w:ilvl="4">
       <w:start w:val="1"/>
-      <w:numFmt w:val="decimal"/>
-      <w:lvlText w:val="%1.%2.%3.%4.%5."/>
-      <w:lvlJc w:val="right"/>
+      <w:numFmt w:val="lowerLetter"/>
+      <w:lvlText w:val="%5."/>
+      <w:lvlJc w:val="left"/>
       <w:pPr>
         <w:ind w:left="3600" w:hanging="360"/>
       </w:pPr>
@@ -18947,8 +19853,8 @@
     </w:lvl>
     <w:lvl w:ilvl="5">
       <w:start w:val="1"/>
-      <w:numFmt w:val="decimal"/>
-      <w:lvlText w:val="%1.%2.%3.%4.%5.%6."/>
+      <w:numFmt w:val="lowerRoman"/>
+      <w:lvlText w:val="%6."/>
       <w:lvlJc w:val="right"/>
       <w:pPr>
         <w:ind w:left="4320" w:hanging="360"/>
@@ -18960,8 +19866,8 @@
     <w:lvl w:ilvl="6">
       <w:start w:val="1"/>
       <w:numFmt w:val="decimal"/>
-      <w:lvlText w:val="%1.%2.%3.%4.%5.%6.%7."/>
-      <w:lvlJc w:val="right"/>
+      <w:lvlText w:val="%7."/>
+      <w:lvlJc w:val="left"/>
       <w:pPr>
         <w:ind w:left="5040" w:hanging="360"/>
       </w:pPr>
@@ -18971,9 +19877,9 @@
     </w:lvl>
     <w:lvl w:ilvl="7">
       <w:start w:val="1"/>
-      <w:numFmt w:val="decimal"/>
-      <w:lvlText w:val="%1.%2.%3.%4.%5.%6.%7.%8."/>
-      <w:lvlJc w:val="right"/>
+      <w:numFmt w:val="lowerLetter"/>
+      <w:lvlText w:val="%8."/>
+      <w:lvlJc w:val="left"/>
       <w:pPr>
         <w:ind w:left="5760" w:hanging="360"/>
       </w:pPr>
@@ -18983,8 +19889,8 @@
     </w:lvl>
     <w:lvl w:ilvl="8">
       <w:start w:val="1"/>
-      <w:numFmt w:val="decimal"/>
-      <w:lvlText w:val="%1.%2.%3.%4.%5.%6.%7.%8.%9."/>
+      <w:numFmt w:val="lowerRoman"/>
+      <w:lvlText w:val="%9."/>
       <w:lvlJc w:val="right"/>
       <w:pPr>
         <w:ind w:left="6480" w:hanging="360"/>
@@ -19105,6 +20011,116 @@
     </w:lvl>
   </w:abstractNum>
   <w:abstractNum w:abstractNumId="22">
+    <w:lvl w:ilvl="0">
+      <w:start w:val="1"/>
+      <w:numFmt w:val="decimal"/>
+      <w:lvlText w:val="%1."/>
+      <w:lvlJc w:val="right"/>
+      <w:pPr>
+        <w:ind w:left="720" w:hanging="360"/>
+      </w:pPr>
+      <w:rPr>
+        <w:u w:val="none"/>
+      </w:rPr>
+    </w:lvl>
+    <w:lvl w:ilvl="1">
+      <w:start w:val="1"/>
+      <w:numFmt w:val="decimal"/>
+      <w:lvlText w:val="%1.%2."/>
+      <w:lvlJc w:val="right"/>
+      <w:pPr>
+        <w:ind w:left="1440" w:hanging="360"/>
+      </w:pPr>
+      <w:rPr>
+        <w:u w:val="none"/>
+      </w:rPr>
+    </w:lvl>
+    <w:lvl w:ilvl="2">
+      <w:start w:val="1"/>
+      <w:numFmt w:val="decimal"/>
+      <w:lvlText w:val="%1.%2.%3."/>
+      <w:lvlJc w:val="right"/>
+      <w:pPr>
+        <w:ind w:left="2160" w:hanging="360"/>
+      </w:pPr>
+      <w:rPr>
+        <w:u w:val="none"/>
+      </w:rPr>
+    </w:lvl>
+    <w:lvl w:ilvl="3">
+      <w:start w:val="1"/>
+      <w:numFmt w:val="decimal"/>
+      <w:lvlText w:val="%1.%2.%3.%4."/>
+      <w:lvlJc w:val="right"/>
+      <w:pPr>
+        <w:ind w:left="2880" w:hanging="360"/>
+      </w:pPr>
+      <w:rPr>
+        <w:u w:val="none"/>
+      </w:rPr>
+    </w:lvl>
+    <w:lvl w:ilvl="4">
+      <w:start w:val="1"/>
+      <w:numFmt w:val="decimal"/>
+      <w:lvlText w:val="%1.%2.%3.%4.%5."/>
+      <w:lvlJc w:val="right"/>
+      <w:pPr>
+        <w:ind w:left="3600" w:hanging="360"/>
+      </w:pPr>
+      <w:rPr>
+        <w:u w:val="none"/>
+      </w:rPr>
+    </w:lvl>
+    <w:lvl w:ilvl="5">
+      <w:start w:val="1"/>
+      <w:numFmt w:val="decimal"/>
+      <w:lvlText w:val="%1.%2.%3.%4.%5.%6."/>
+      <w:lvlJc w:val="right"/>
+      <w:pPr>
+        <w:ind w:left="4320" w:hanging="360"/>
+      </w:pPr>
+      <w:rPr>
+        <w:u w:val="none"/>
+      </w:rPr>
+    </w:lvl>
+    <w:lvl w:ilvl="6">
+      <w:start w:val="1"/>
+      <w:numFmt w:val="decimal"/>
+      <w:lvlText w:val="%1.%2.%3.%4.%5.%6.%7."/>
+      <w:lvlJc w:val="right"/>
+      <w:pPr>
+        <w:ind w:left="5040" w:hanging="360"/>
+      </w:pPr>
+      <w:rPr>
+        <w:u w:val="none"/>
+      </w:rPr>
+    </w:lvl>
+    <w:lvl w:ilvl="7">
+      <w:start w:val="1"/>
+      <w:numFmt w:val="decimal"/>
+      <w:lvlText w:val="%1.%2.%3.%4.%5.%6.%7.%8."/>
+      <w:lvlJc w:val="right"/>
+      <w:pPr>
+        <w:ind w:left="5760" w:hanging="360"/>
+      </w:pPr>
+      <w:rPr>
+        <w:u w:val="none"/>
+      </w:rPr>
+    </w:lvl>
+    <w:lvl w:ilvl="8">
+      <w:start w:val="1"/>
+      <w:numFmt w:val="decimal"/>
+      <w:lvlText w:val="%1.%2.%3.%4.%5.%6.%7.%8.%9."/>
+      <w:lvlJc w:val="right"/>
+      <w:pPr>
+        <w:ind w:left="6480" w:hanging="360"/>
+      </w:pPr>
+      <w:rPr>
+        <w:u w:val="none"/>
+      </w:rPr>
+    </w:lvl>
+  </w:abstractNum>
+  <w:abstractNum w:abstractNumId="23">
     <w:lvl w:ilvl="0">
       <w:start w:val="1"/>
       <w:numFmt w:val="decimal"/>
@@ -19279,6 +20295,9 @@
   </w:num>
   <w:num w:numId="22">
     <w:abstractNumId w:val="22"/>
+  </w:num>
+  <w:num w:numId="23">
+    <w:abstractNumId w:val="23"/>
   </w:num>
 </w:numbering>
 </file>

</xml_diff>